<commit_message>
halfway through chapter 4 notes
</commit_message>
<xml_diff>
--- a/CS3357a Notes.docx
+++ b/CS3357a Notes.docx
@@ -128,15 +128,7 @@
         <w:t>Use existing telephone line to central office DSLAM</w:t>
       </w:r>
       <w:r>
-        <w:t xml:space="preserve"> (24/2.5 </w:t>
-      </w:r>
-      <w:proofErr w:type="spellStart"/>
-      <w:r>
-        <w:t>Mbps</w:t>
-      </w:r>
-      <w:proofErr w:type="spellEnd"/>
-      <w:r>
-        <w:t>)</w:t>
+        <w:t xml:space="preserve"> (24/2.5 Mbps)</w:t>
       </w:r>
     </w:p>
     <w:p>
@@ -246,15 +238,7 @@
         </w:numPr>
       </w:pPr>
       <w:r>
-        <w:t xml:space="preserve">Asymmetric: up to 30/2 </w:t>
-      </w:r>
-      <w:proofErr w:type="spellStart"/>
-      <w:r>
-        <w:t>Mbps</w:t>
-      </w:r>
-      <w:proofErr w:type="spellEnd"/>
-      <w:r>
-        <w:t xml:space="preserve"> transmission rate</w:t>
+        <w:t>Asymmetric: up to 30/2 Mbps transmission rate</w:t>
       </w:r>
     </w:p>
     <w:p>
@@ -308,39 +292,7 @@
         </w:numPr>
       </w:pPr>
       <w:r>
-        <w:t xml:space="preserve">10 </w:t>
-      </w:r>
-      <w:proofErr w:type="spellStart"/>
-      <w:r>
-        <w:t>Mbps</w:t>
-      </w:r>
-      <w:proofErr w:type="spellEnd"/>
-      <w:r>
-        <w:t xml:space="preserve">, 100 </w:t>
-      </w:r>
-      <w:proofErr w:type="spellStart"/>
-      <w:r>
-        <w:t>Mbps</w:t>
-      </w:r>
-      <w:proofErr w:type="spellEnd"/>
-      <w:r>
-        <w:t xml:space="preserve">, 1 </w:t>
-      </w:r>
-      <w:proofErr w:type="spellStart"/>
-      <w:r>
-        <w:t>Gbps</w:t>
-      </w:r>
-      <w:proofErr w:type="spellEnd"/>
-      <w:r>
-        <w:t xml:space="preserve">, 10 </w:t>
-      </w:r>
-      <w:proofErr w:type="spellStart"/>
-      <w:r>
-        <w:t>Gbps</w:t>
-      </w:r>
-      <w:proofErr w:type="spellEnd"/>
-      <w:r>
-        <w:t xml:space="preserve"> transmission rates</w:t>
+        <w:t>10 Mbps, 100 Mbps, 1 Gbps, 10 Gbps transmission rates</w:t>
       </w:r>
     </w:p>
     <w:p>
@@ -405,23 +357,7 @@
         </w:numPr>
       </w:pPr>
       <w:r>
-        <w:t>802.11b/g/n (</w:t>
-      </w:r>
-      <w:proofErr w:type="spellStart"/>
-      <w:r>
-        <w:t>WiFi</w:t>
-      </w:r>
-      <w:proofErr w:type="spellEnd"/>
-      <w:r>
-        <w:t xml:space="preserve">): 11, 54, 450 </w:t>
-      </w:r>
-      <w:proofErr w:type="spellStart"/>
-      <w:r>
-        <w:t>Mbps</w:t>
-      </w:r>
-      <w:proofErr w:type="spellEnd"/>
-      <w:r>
-        <w:t xml:space="preserve"> transmission rate</w:t>
+        <w:t>802.11b/g/n (WiFi): 11, 54, 450 Mbps transmission rate</w:t>
       </w:r>
     </w:p>
     <w:p>
@@ -457,13 +393,8 @@
         </w:numPr>
       </w:pPr>
       <w:r>
-        <w:t xml:space="preserve">Between 1 and 10 </w:t>
-      </w:r>
-      <w:proofErr w:type="spellStart"/>
-      <w:r>
-        <w:t>Mbps</w:t>
-      </w:r>
-      <w:proofErr w:type="spellEnd"/>
+        <w:t>Between 1 and 10 Mbps</w:t>
+      </w:r>
     </w:p>
     <w:p>
       <w:pPr>
@@ -474,13 +405,8 @@
         </w:numPr>
       </w:pPr>
       <w:r>
-        <w:t>3G, 4</w:t>
-      </w:r>
-      <w:proofErr w:type="gramStart"/>
-      <w:r>
-        <w:t>G:LTE</w:t>
-      </w:r>
-      <w:proofErr w:type="gramEnd"/>
+        <w:t>3G, 4G:LTE</w:t>
+      </w:r>
     </w:p>
     <w:p>
       <w:r>
@@ -578,15 +504,7 @@
         </w:numPr>
       </w:pPr>
       <w:r>
-        <w:t xml:space="preserve">Unguided media: signals propagate freely, </w:t>
-      </w:r>
-      <w:proofErr w:type="spellStart"/>
-      <w:r>
-        <w:t>eg</w:t>
-      </w:r>
-      <w:proofErr w:type="spellEnd"/>
-      <w:r>
-        <w:t>. Radio</w:t>
+        <w:t>Unguided media: signals propagate freely, eg. Radio</w:t>
       </w:r>
     </w:p>
     <w:p>
@@ -598,31 +516,7 @@
         </w:numPr>
       </w:pPr>
       <w:r>
-        <w:t xml:space="preserve">Twisted pair (TP): Two insulated copper wires (CAT5: 100 </w:t>
-      </w:r>
-      <w:proofErr w:type="spellStart"/>
-      <w:r>
-        <w:t>Mbps</w:t>
-      </w:r>
-      <w:proofErr w:type="spellEnd"/>
-      <w:r>
-        <w:t xml:space="preserve">, 1 </w:t>
-      </w:r>
-      <w:proofErr w:type="spellStart"/>
-      <w:r>
-        <w:t>Gbps</w:t>
-      </w:r>
-      <w:proofErr w:type="spellEnd"/>
-      <w:r>
-        <w:t xml:space="preserve"> Ethernet, CAT6: 10 </w:t>
-      </w:r>
-      <w:proofErr w:type="spellStart"/>
-      <w:r>
-        <w:t>Gbps</w:t>
-      </w:r>
-      <w:proofErr w:type="spellEnd"/>
-      <w:r>
-        <w:t>)</w:t>
+        <w:t>Twisted pair (TP): Two insulated copper wires (CAT5: 100 Mbps, 1 Gbps Ethernet, CAT6: 10 Gbps)</w:t>
       </w:r>
     </w:p>
     <w:p>
@@ -733,23 +627,7 @@
         <w:t>High-speed point-to-point transmission</w:t>
       </w:r>
       <w:r>
-        <w:t xml:space="preserve"> (</w:t>
-      </w:r>
-      <w:proofErr w:type="spellStart"/>
-      <w:r>
-        <w:t>eg</w:t>
-      </w:r>
-      <w:proofErr w:type="spellEnd"/>
-      <w:r>
-        <w:t xml:space="preserve">. 10’s – 100’s </w:t>
-      </w:r>
-      <w:proofErr w:type="spellStart"/>
-      <w:r>
-        <w:t>Gbps</w:t>
-      </w:r>
-      <w:proofErr w:type="spellEnd"/>
-      <w:r>
-        <w:t xml:space="preserve"> transmission rate)</w:t>
+        <w:t xml:space="preserve"> (eg. 10’s – 100’s Gbps transmission rate)</w:t>
       </w:r>
     </w:p>
     <w:p>
@@ -918,15 +796,7 @@
         </w:numPr>
       </w:pPr>
       <w:r>
-        <w:t xml:space="preserve">Up to 45 </w:t>
-      </w:r>
-      <w:proofErr w:type="spellStart"/>
-      <w:r>
-        <w:t>Mbps</w:t>
-      </w:r>
-      <w:proofErr w:type="spellEnd"/>
-      <w:r>
-        <w:t xml:space="preserve"> channels</w:t>
+        <w:t>Up to 45 Mbps channels</w:t>
       </w:r>
     </w:p>
     <w:p>
@@ -938,23 +808,7 @@
         </w:numPr>
       </w:pPr>
       <w:r>
-        <w:t>LAN (</w:t>
-      </w:r>
-      <w:proofErr w:type="spellStart"/>
-      <w:r>
-        <w:t>eg</w:t>
-      </w:r>
-      <w:proofErr w:type="spellEnd"/>
-      <w:r>
-        <w:t xml:space="preserve"> </w:t>
-      </w:r>
-      <w:proofErr w:type="spellStart"/>
-      <w:r>
-        <w:t>WiFi</w:t>
-      </w:r>
-      <w:proofErr w:type="spellEnd"/>
-      <w:r>
-        <w:t>)</w:t>
+        <w:t>LAN (eg WiFi)</w:t>
       </w:r>
     </w:p>
     <w:p>
@@ -966,13 +820,8 @@
         </w:numPr>
       </w:pPr>
       <w:r>
-        <w:t xml:space="preserve">54 </w:t>
-      </w:r>
-      <w:proofErr w:type="spellStart"/>
-      <w:r>
-        <w:t>Mbps</w:t>
-      </w:r>
-      <w:proofErr w:type="spellEnd"/>
+        <w:t>54 Mbps</w:t>
+      </w:r>
     </w:p>
     <w:p>
       <w:pPr>
@@ -983,15 +832,7 @@
         </w:numPr>
       </w:pPr>
       <w:r>
-        <w:t>Wide-area (</w:t>
-      </w:r>
-      <w:proofErr w:type="spellStart"/>
-      <w:r>
-        <w:t>eg</w:t>
-      </w:r>
-      <w:proofErr w:type="spellEnd"/>
-      <w:r>
-        <w:t xml:space="preserve"> cellular)</w:t>
+        <w:t>Wide-area (eg cellular)</w:t>
       </w:r>
     </w:p>
     <w:p>
@@ -1003,13 +844,8 @@
         </w:numPr>
       </w:pPr>
       <w:r>
-        <w:t xml:space="preserve">4G cellular: ~10 </w:t>
-      </w:r>
-      <w:proofErr w:type="spellStart"/>
-      <w:r>
-        <w:t>Mbps</w:t>
-      </w:r>
-      <w:proofErr w:type="spellEnd"/>
+        <w:t>4G cellular: ~10 Mbps</w:t>
+      </w:r>
     </w:p>
     <w:p>
       <w:pPr>
@@ -1032,15 +868,7 @@
         </w:numPr>
       </w:pPr>
       <w:r>
-        <w:t xml:space="preserve">Kbps to 45 </w:t>
-      </w:r>
-      <w:proofErr w:type="spellStart"/>
-      <w:r>
-        <w:t>Mbps</w:t>
-      </w:r>
-      <w:proofErr w:type="spellEnd"/>
-      <w:r>
-        <w:t xml:space="preserve"> channel (or multiple smaller channels)</w:t>
+        <w:t>Kbps to 45 Mbps channel (or multiple smaller channels)</w:t>
       </w:r>
     </w:p>
     <w:p>
@@ -1052,15 +880,7 @@
         </w:numPr>
       </w:pPr>
       <w:r>
-        <w:t xml:space="preserve">270 </w:t>
-      </w:r>
-      <w:proofErr w:type="spellStart"/>
-      <w:r>
-        <w:t>msec</w:t>
-      </w:r>
-      <w:proofErr w:type="spellEnd"/>
-      <w:r>
-        <w:t xml:space="preserve"> end-end delay</w:t>
+        <w:t>270 msec end-end delay</w:t>
       </w:r>
     </w:p>
     <w:p>
@@ -1124,13 +944,8 @@
     </w:p>
     <w:p>
       <w:r>
-        <w:t xml:space="preserve">Packet switching allows more users to use network than circuit </w:t>
-      </w:r>
-      <w:proofErr w:type="spellStart"/>
-      <w:r>
-        <w:t>swiching</w:t>
-      </w:r>
-      <w:proofErr w:type="spellEnd"/>
+        <w:t>Packet switching allows more users to use network than circuit swiching</w:t>
+      </w:r>
     </w:p>
     <w:p>
       <w:pPr>
@@ -1307,13 +1122,8 @@
         </w:numPr>
       </w:pPr>
       <w:r>
-        <w:t xml:space="preserve">Average: rate over longer </w:t>
-      </w:r>
-      <w:proofErr w:type="gramStart"/>
-      <w:r>
-        <w:t>period of time</w:t>
-      </w:r>
-      <w:proofErr w:type="gramEnd"/>
+        <w:t>Average: rate over longer period of time</w:t>
+      </w:r>
     </w:p>
     <w:p>
       <w:r>
@@ -1443,15 +1253,7 @@
         </w:numPr>
       </w:pPr>
       <w:r>
-        <w:t>Ethernet, 802.11 (</w:t>
-      </w:r>
-      <w:proofErr w:type="spellStart"/>
-      <w:r>
-        <w:t>WiFi</w:t>
-      </w:r>
-      <w:proofErr w:type="spellEnd"/>
-      <w:r>
-        <w:t>), PPP</w:t>
+        <w:t>Ethernet, 802.11 (WiFi), PPP</w:t>
       </w:r>
     </w:p>
     <w:p>
@@ -1475,15 +1277,7 @@
         </w:numPr>
       </w:pPr>
       <w:r>
-        <w:t>Presentation: allow applications to interpret meaning of data (</w:t>
-      </w:r>
-      <w:proofErr w:type="spellStart"/>
-      <w:r>
-        <w:t>eg</w:t>
-      </w:r>
-      <w:proofErr w:type="spellEnd"/>
-      <w:r>
-        <w:t xml:space="preserve"> encryption, compression, machine-specific conventions)</w:t>
+        <w:t>Presentation: allow applications to interpret meaning of data (eg encryption, compression, machine-specific conventions)</w:t>
       </w:r>
     </w:p>
     <w:p>
@@ -1763,13 +1557,8 @@
           <w:numId w:val="15"/>
         </w:numPr>
       </w:pPr>
-      <w:proofErr w:type="spellStart"/>
-      <w:r>
-        <w:t>Self scalability</w:t>
-      </w:r>
-      <w:proofErr w:type="spellEnd"/>
-      <w:r>
-        <w:t xml:space="preserve"> – new peers bring service capacity, as well as new service demands</w:t>
+      <w:r>
+        <w:t>Self scalability – new peers bring service capacity, as well as new service demands</w:t>
       </w:r>
     </w:p>
     <w:p>
@@ -2580,15 +2369,7 @@
         </w:numPr>
       </w:pPr>
       <w:r>
-        <w:t xml:space="preserve">HTTP: </w:t>
-      </w:r>
-      <w:proofErr w:type="spellStart"/>
-      <w:r>
-        <w:t>gmail</w:t>
-      </w:r>
-      <w:proofErr w:type="spellEnd"/>
-      <w:r>
-        <w:t>, Hotmail, Yahoo! Mail, etc.</w:t>
+        <w:t>HTTP: gmail, Hotmail, Yahoo! Mail, etc.</w:t>
       </w:r>
     </w:p>
     <w:p>
@@ -2615,47 +2396,7 @@
         </w:numPr>
       </w:pPr>
       <w:r>
-        <w:t xml:space="preserve">Responsible for com, org, net, </w:t>
-      </w:r>
-      <w:proofErr w:type="spellStart"/>
-      <w:r>
-        <w:t>edu</w:t>
-      </w:r>
-      <w:proofErr w:type="spellEnd"/>
-      <w:r>
-        <w:t>, aero, jobs, museums, and all top-level country domains (</w:t>
-      </w:r>
-      <w:proofErr w:type="spellStart"/>
-      <w:r>
-        <w:t>eg</w:t>
-      </w:r>
-      <w:proofErr w:type="spellEnd"/>
-      <w:r>
-        <w:t xml:space="preserve"> </w:t>
-      </w:r>
-      <w:proofErr w:type="spellStart"/>
-      <w:r>
-        <w:t>uk</w:t>
-      </w:r>
-      <w:proofErr w:type="spellEnd"/>
-      <w:r>
-        <w:t xml:space="preserve">, </w:t>
-      </w:r>
-      <w:proofErr w:type="spellStart"/>
-      <w:r>
-        <w:t>fr</w:t>
-      </w:r>
-      <w:proofErr w:type="spellEnd"/>
-      <w:r>
-        <w:t xml:space="preserve">, ca, </w:t>
-      </w:r>
-      <w:proofErr w:type="spellStart"/>
-      <w:r>
-        <w:t>jp</w:t>
-      </w:r>
-      <w:proofErr w:type="spellEnd"/>
-      <w:r>
-        <w:t>)</w:t>
+        <w:t>Responsible for com, org, net, edu, aero, jobs, museums, and all top-level country domains (eg uk, fr, ca, jp)</w:t>
       </w:r>
     </w:p>
     <w:p>
@@ -2678,21 +2419,8 @@
           <w:numId w:val="24"/>
         </w:numPr>
       </w:pPr>
-      <w:proofErr w:type="spellStart"/>
-      <w:r>
-        <w:t>Educause</w:t>
-      </w:r>
-      <w:proofErr w:type="spellEnd"/>
-      <w:r>
-        <w:t xml:space="preserve"> for .</w:t>
-      </w:r>
-      <w:proofErr w:type="spellStart"/>
-      <w:r>
-        <w:t>edu</w:t>
-      </w:r>
-      <w:proofErr w:type="spellEnd"/>
-      <w:r>
-        <w:t xml:space="preserve"> TLD</w:t>
+      <w:r>
+        <w:t>Educause for .edu TLD</w:t>
       </w:r>
     </w:p>
     <w:p>
@@ -2803,15 +2531,7 @@
         </w:numPr>
       </w:pPr>
       <w:r>
-        <w:t xml:space="preserve">RR format: (name, value, type, </w:t>
-      </w:r>
-      <w:proofErr w:type="spellStart"/>
-      <w:r>
-        <w:t>ttl</w:t>
-      </w:r>
-      <w:proofErr w:type="spellEnd"/>
-      <w:r>
-        <w:t>)</w:t>
+        <w:t>RR format: (name, value, type, ttl)</w:t>
       </w:r>
     </w:p>
     <w:p>
@@ -2871,15 +2591,7 @@
         </w:numPr>
       </w:pPr>
       <w:r>
-        <w:t>Name is domain (</w:t>
-      </w:r>
-      <w:proofErr w:type="spellStart"/>
-      <w:r>
-        <w:t>eg</w:t>
-      </w:r>
-      <w:proofErr w:type="spellEnd"/>
-      <w:r>
-        <w:t xml:space="preserve"> foo.com)</w:t>
+        <w:t>Name is domain (eg foo.com)</w:t>
       </w:r>
     </w:p>
     <w:p>
@@ -2971,15 +2683,7 @@
         </w:numPr>
       </w:pPr>
       <w:r>
-        <w:t xml:space="preserve">Value is name of </w:t>
-      </w:r>
-      <w:proofErr w:type="spellStart"/>
-      <w:r>
-        <w:t>mailserver</w:t>
-      </w:r>
-      <w:proofErr w:type="spellEnd"/>
-      <w:r>
-        <w:t xml:space="preserve"> associated with name</w:t>
+        <w:t>Value is name of mailserver associated with name</w:t>
       </w:r>
     </w:p>
     <w:p>
@@ -3032,13 +2736,8 @@
           <w:numId w:val="28"/>
         </w:numPr>
       </w:pPr>
-      <w:proofErr w:type="spellStart"/>
-      <w:r>
-        <w:t>Mainifest</w:t>
-      </w:r>
-      <w:proofErr w:type="spellEnd"/>
-      <w:r>
-        <w:t xml:space="preserve"> file: provides URLs for different chunks</w:t>
+      <w:r>
+        <w:t>Mainifest file: provides URLs for different chunks</w:t>
       </w:r>
     </w:p>
     <w:p>
@@ -3098,15 +2797,7 @@
         </w:numPr>
       </w:pPr>
       <w:r>
-        <w:t xml:space="preserve">Can choose different coding rates at different points in </w:t>
-      </w:r>
-      <w:proofErr w:type="gramStart"/>
-      <w:r>
-        <w:t>time(</w:t>
-      </w:r>
-      <w:proofErr w:type="gramEnd"/>
-      <w:r>
-        <w:t>depending on available bandwidth at the time)</w:t>
+        <w:t>Can choose different coding rates at different points in time(depending on available bandwidth at the time)</w:t>
       </w:r>
     </w:p>
     <w:p>
@@ -3155,6 +2846,1849 @@
       </w:pPr>
       <w:r>
         <w:t>Where to request chunk (can request from URL server that is “close” to client or has high available bandwidth)</w:t>
+      </w:r>
+    </w:p>
+    <w:p>
+      <w:r>
+        <w:t>Chapter 3</w:t>
+      </w:r>
+    </w:p>
+    <w:p>
+      <w:r>
+        <w:t xml:space="preserve">Transport services and protocols: provide logical communication between app processes running on different hosts. </w:t>
+      </w:r>
+    </w:p>
+    <w:p>
+      <w:r>
+        <w:t>Network layer: logical communication between hosts</w:t>
+      </w:r>
+    </w:p>
+    <w:p>
+      <w:r>
+        <w:t>Transport layer: logical communication between processes</w:t>
+      </w:r>
+    </w:p>
+    <w:p>
+      <w:r>
+        <w:t>Multiplexing: handle data from multiple sockets, add transport header</w:t>
+      </w:r>
+    </w:p>
+    <w:p>
+      <w:r>
+        <w:t>Demultiplexing: Use header info to deliver received segments to correct socket</w:t>
+      </w:r>
+    </w:p>
+    <w:p>
+      <w:pPr>
+        <w:pStyle w:val="ListBullet"/>
+      </w:pPr>
+      <w:r>
+        <w:t>Host receives IP datagrams</w:t>
+      </w:r>
+    </w:p>
+    <w:p>
+      <w:pPr>
+        <w:pStyle w:val="ListBullet"/>
+        <w:tabs>
+          <w:tab w:val="clear" w:pos="360"/>
+          <w:tab w:val="num" w:pos="720"/>
+        </w:tabs>
+        <w:ind w:left="720"/>
+      </w:pPr>
+      <w:r>
+        <w:t>Each datagram has source IP address, destination IP address</w:t>
+      </w:r>
+    </w:p>
+    <w:p>
+      <w:pPr>
+        <w:pStyle w:val="ListBullet"/>
+        <w:tabs>
+          <w:tab w:val="clear" w:pos="360"/>
+          <w:tab w:val="num" w:pos="720"/>
+        </w:tabs>
+        <w:ind w:left="720"/>
+      </w:pPr>
+      <w:r>
+        <w:t>Each datagram carries one transport-layer segment</w:t>
+      </w:r>
+    </w:p>
+    <w:p>
+      <w:pPr>
+        <w:pStyle w:val="ListBullet"/>
+        <w:tabs>
+          <w:tab w:val="clear" w:pos="360"/>
+          <w:tab w:val="num" w:pos="720"/>
+        </w:tabs>
+        <w:ind w:left="720"/>
+      </w:pPr>
+      <w:r>
+        <w:t>Each segment has source, destination port number</w:t>
+      </w:r>
+    </w:p>
+    <w:p>
+      <w:pPr>
+        <w:pStyle w:val="ListBullet"/>
+      </w:pPr>
+      <w:r>
+        <w:t>Host uses IP addresses &amp; port numbers to direct segment to appropriate socket</w:t>
+      </w:r>
+    </w:p>
+    <w:p>
+      <w:pPr>
+        <w:pStyle w:val="ListBullet"/>
+        <w:numPr>
+          <w:ilvl w:val="0"/>
+          <w:numId w:val="0"/>
+        </w:numPr>
+        <w:ind w:left="360" w:hanging="360"/>
+      </w:pPr>
+      <w:r>
+        <w:rPr>
+          <w:noProof/>
+        </w:rPr>
+        <w:drawing>
+          <wp:inline distT="0" distB="0" distL="0" distR="0" wp14:anchorId="0DE35973" wp14:editId="2C4AA8B6">
+            <wp:extent cx="2168101" cy="2524125"/>
+            <wp:effectExtent l="0" t="0" r="3810" b="0"/>
+            <wp:docPr id="7" name="Picture 7"/>
+            <wp:cNvGraphicFramePr>
+              <a:graphicFrameLocks xmlns:a="http://schemas.openxmlformats.org/drawingml/2006/main" noChangeAspect="1"/>
+            </wp:cNvGraphicFramePr>
+            <a:graphic xmlns:a="http://schemas.openxmlformats.org/drawingml/2006/main">
+              <a:graphicData uri="http://schemas.openxmlformats.org/drawingml/2006/picture">
+                <pic:pic xmlns:pic="http://schemas.openxmlformats.org/drawingml/2006/picture">
+                  <pic:nvPicPr>
+                    <pic:cNvPr id="1" name=""/>
+                    <pic:cNvPicPr/>
+                  </pic:nvPicPr>
+                  <pic:blipFill>
+                    <a:blip r:embed="rId12"/>
+                    <a:stretch>
+                      <a:fillRect/>
+                    </a:stretch>
+                  </pic:blipFill>
+                  <pic:spPr>
+                    <a:xfrm>
+                      <a:off x="0" y="0"/>
+                      <a:ext cx="2179041" cy="2536862"/>
+                    </a:xfrm>
+                    <a:prstGeom prst="rect">
+                      <a:avLst/>
+                    </a:prstGeom>
+                  </pic:spPr>
+                </pic:pic>
+              </a:graphicData>
+            </a:graphic>
+          </wp:inline>
+        </w:drawing>
+      </w:r>
+    </w:p>
+    <w:p>
+      <w:pPr>
+        <w:pStyle w:val="ListBullet"/>
+        <w:numPr>
+          <w:ilvl w:val="0"/>
+          <w:numId w:val="0"/>
+        </w:numPr>
+        <w:ind w:left="360" w:hanging="360"/>
+      </w:pPr>
+      <w:r>
+        <w:lastRenderedPageBreak/>
+        <w:t>Connectionless demux: must specify destination IP address and port #</w:t>
+      </w:r>
+    </w:p>
+    <w:p>
+      <w:pPr>
+        <w:pStyle w:val="ListBullet"/>
+        <w:numPr>
+          <w:ilvl w:val="0"/>
+          <w:numId w:val="0"/>
+        </w:numPr>
+      </w:pPr>
+      <w:r>
+        <w:t>Connection-oriented demux: 4-tuple – Source IP address, port #, dest IP, port #</w:t>
+      </w:r>
+      <w:r>
+        <w:t>. Each socket identified by its own 4-tuple (web server)</w:t>
+      </w:r>
+    </w:p>
+    <w:p>
+      <w:pPr>
+        <w:pStyle w:val="ListBullet"/>
+        <w:numPr>
+          <w:ilvl w:val="0"/>
+          <w:numId w:val="0"/>
+        </w:numPr>
+      </w:pPr>
+    </w:p>
+    <w:p>
+      <w:pPr>
+        <w:pStyle w:val="ListBullet"/>
+        <w:numPr>
+          <w:ilvl w:val="0"/>
+          <w:numId w:val="0"/>
+        </w:numPr>
+      </w:pPr>
+      <w:r>
+        <w:t>UDP: User Datagram Protocol</w:t>
+      </w:r>
+    </w:p>
+    <w:p>
+      <w:pPr>
+        <w:pStyle w:val="ListBullet"/>
+      </w:pPr>
+      <w:r>
+        <w:t>Segments can be lost and delivered out of order</w:t>
+      </w:r>
+    </w:p>
+    <w:p>
+      <w:pPr>
+        <w:pStyle w:val="ListBullet"/>
+      </w:pPr>
+      <w:r>
+        <w:t>Connectionless: no handshaking, each UDP segment handled independently of others</w:t>
+      </w:r>
+    </w:p>
+    <w:p>
+      <w:pPr>
+        <w:pStyle w:val="ListBullet"/>
+      </w:pPr>
+      <w:r>
+        <w:t>Add reliability at application layer</w:t>
+      </w:r>
+    </w:p>
+    <w:p>
+      <w:pPr>
+        <w:pStyle w:val="ListBullet"/>
+        <w:numPr>
+          <w:ilvl w:val="0"/>
+          <w:numId w:val="0"/>
+        </w:numPr>
+        <w:ind w:left="360" w:hanging="360"/>
+      </w:pPr>
+    </w:p>
+    <w:p>
+      <w:pPr>
+        <w:pStyle w:val="ListBullet"/>
+        <w:numPr>
+          <w:ilvl w:val="0"/>
+          <w:numId w:val="0"/>
+        </w:numPr>
+        <w:ind w:left="360" w:hanging="360"/>
+      </w:pPr>
+      <w:r>
+        <w:t>Why is UDP used:</w:t>
+      </w:r>
+    </w:p>
+    <w:p>
+      <w:pPr>
+        <w:pStyle w:val="ListBullet"/>
+      </w:pPr>
+      <w:r>
+        <w:t>No connection establishment</w:t>
+      </w:r>
+    </w:p>
+    <w:p>
+      <w:pPr>
+        <w:pStyle w:val="ListBullet"/>
+      </w:pPr>
+      <w:r>
+        <w:t>Simple: no connection state at sender, receiver</w:t>
+      </w:r>
+    </w:p>
+    <w:p>
+      <w:pPr>
+        <w:pStyle w:val="ListBullet"/>
+      </w:pPr>
+      <w:r>
+        <w:t>Small header size</w:t>
+      </w:r>
+    </w:p>
+    <w:p>
+      <w:pPr>
+        <w:pStyle w:val="ListBullet"/>
+      </w:pPr>
+      <w:r>
+        <w:t>No congestion control: can blast away as fast as desired</w:t>
+      </w:r>
+    </w:p>
+    <w:p>
+      <w:pPr>
+        <w:pStyle w:val="ListBullet"/>
+        <w:numPr>
+          <w:ilvl w:val="0"/>
+          <w:numId w:val="0"/>
+        </w:numPr>
+        <w:ind w:left="360" w:hanging="360"/>
+      </w:pPr>
+    </w:p>
+    <w:p>
+      <w:pPr>
+        <w:pStyle w:val="ListBullet"/>
+        <w:numPr>
+          <w:ilvl w:val="0"/>
+          <w:numId w:val="0"/>
+        </w:numPr>
+        <w:ind w:left="360" w:hanging="360"/>
+      </w:pPr>
+      <w:r>
+        <w:t xml:space="preserve">How to recover from errors: </w:t>
+      </w:r>
+    </w:p>
+    <w:p>
+      <w:pPr>
+        <w:pStyle w:val="ListBullet"/>
+      </w:pPr>
+      <w:r>
+        <w:t>Acknowledgements (ACKs): receiver explicitly tells sender that pkt received OK</w:t>
+      </w:r>
+    </w:p>
+    <w:p>
+      <w:pPr>
+        <w:pStyle w:val="ListBullet"/>
+      </w:pPr>
+      <w:r>
+        <w:t xml:space="preserve">Negative </w:t>
+      </w:r>
+      <w:r>
+        <w:t>acknowledgements (NAKs): receiver explicitly tells sender that pkt had errors</w:t>
+      </w:r>
+    </w:p>
+    <w:p>
+      <w:pPr>
+        <w:pStyle w:val="ListBullet"/>
+      </w:pPr>
+      <w:r>
+        <w:t>Sender retransmits pkt on receipt of NAK</w:t>
+      </w:r>
+    </w:p>
+    <w:p>
+      <w:pPr>
+        <w:pStyle w:val="ListBullet"/>
+        <w:numPr>
+          <w:ilvl w:val="0"/>
+          <w:numId w:val="0"/>
+        </w:numPr>
+      </w:pPr>
+      <w:r>
+        <w:t>Handling duplicates:</w:t>
+      </w:r>
+    </w:p>
+    <w:p>
+      <w:pPr>
+        <w:pStyle w:val="ListBullet"/>
+      </w:pPr>
+      <w:r>
+        <w:t>Retransmits current pkt if ACK/NAK corrupted</w:t>
+      </w:r>
+    </w:p>
+    <w:p>
+      <w:pPr>
+        <w:pStyle w:val="ListBullet"/>
+      </w:pPr>
+      <w:r>
+        <w:t>Adds sequence number to each pkt</w:t>
+      </w:r>
+    </w:p>
+    <w:p>
+      <w:pPr>
+        <w:pStyle w:val="ListBullet"/>
+      </w:pPr>
+      <w:r>
+        <w:t>Stop and wait: sender sends one packet, then waits for receiver response</w:t>
+      </w:r>
+    </w:p>
+    <w:p>
+      <w:pPr>
+        <w:pStyle w:val="ListBullet"/>
+        <w:numPr>
+          <w:ilvl w:val="0"/>
+          <w:numId w:val="0"/>
+        </w:numPr>
+        <w:ind w:left="360" w:hanging="360"/>
+      </w:pPr>
+      <w:r>
+        <w:rPr>
+          <w:noProof/>
+        </w:rPr>
+        <w:drawing>
+          <wp:inline distT="0" distB="0" distL="0" distR="0" wp14:anchorId="085F3DC2" wp14:editId="1D16715C">
+            <wp:extent cx="1704975" cy="423964"/>
+            <wp:effectExtent l="0" t="0" r="0" b="0"/>
+            <wp:docPr id="8" name="Picture 8"/>
+            <wp:cNvGraphicFramePr>
+              <a:graphicFrameLocks xmlns:a="http://schemas.openxmlformats.org/drawingml/2006/main" noChangeAspect="1"/>
+            </wp:cNvGraphicFramePr>
+            <a:graphic xmlns:a="http://schemas.openxmlformats.org/drawingml/2006/main">
+              <a:graphicData uri="http://schemas.openxmlformats.org/drawingml/2006/picture">
+                <pic:pic xmlns:pic="http://schemas.openxmlformats.org/drawingml/2006/picture">
+                  <pic:nvPicPr>
+                    <pic:cNvPr id="1" name=""/>
+                    <pic:cNvPicPr/>
+                  </pic:nvPicPr>
+                  <pic:blipFill>
+                    <a:blip r:embed="rId13"/>
+                    <a:stretch>
+                      <a:fillRect/>
+                    </a:stretch>
+                  </pic:blipFill>
+                  <pic:spPr>
+                    <a:xfrm>
+                      <a:off x="0" y="0"/>
+                      <a:ext cx="1760346" cy="437733"/>
+                    </a:xfrm>
+                    <a:prstGeom prst="rect">
+                      <a:avLst/>
+                    </a:prstGeom>
+                  </pic:spPr>
+                </pic:pic>
+              </a:graphicData>
+            </a:graphic>
+          </wp:inline>
+        </w:drawing>
+      </w:r>
+    </w:p>
+    <w:p>
+      <w:pPr>
+        <w:pStyle w:val="ListBullet"/>
+        <w:numPr>
+          <w:ilvl w:val="0"/>
+          <w:numId w:val="0"/>
+        </w:numPr>
+        <w:ind w:left="360" w:hanging="360"/>
+      </w:pPr>
+    </w:p>
+    <w:p>
+      <w:pPr>
+        <w:pStyle w:val="ListBullet"/>
+        <w:numPr>
+          <w:ilvl w:val="0"/>
+          <w:numId w:val="0"/>
+        </w:numPr>
+        <w:ind w:left="360" w:hanging="360"/>
+      </w:pPr>
+      <w:r>
+        <w:t>Pipelining: Sender allows multiple, “in-flight”, yet-to-be-acknowledged pkts</w:t>
+      </w:r>
+    </w:p>
+    <w:p>
+      <w:pPr>
+        <w:pStyle w:val="ListBullet"/>
+      </w:pPr>
+      <w:r>
+        <w:t>Range of sequence numbers must be increased</w:t>
+      </w:r>
+    </w:p>
+    <w:p>
+      <w:pPr>
+        <w:pStyle w:val="ListBullet"/>
+      </w:pPr>
+      <w:r>
+        <w:t>Buffering at sender and/or receiver</w:t>
+      </w:r>
+    </w:p>
+    <w:p>
+      <w:pPr>
+        <w:pStyle w:val="ListBullet"/>
+      </w:pPr>
+      <w:r>
+        <w:t>Two generic forms of pipelined protocols: go-Back-N, selective repeat</w:t>
+      </w:r>
+    </w:p>
+    <w:p>
+      <w:pPr>
+        <w:pStyle w:val="ListBullet"/>
+        <w:numPr>
+          <w:ilvl w:val="0"/>
+          <w:numId w:val="0"/>
+        </w:numPr>
+        <w:ind w:left="360" w:hanging="360"/>
+      </w:pPr>
+    </w:p>
+    <w:p>
+      <w:pPr>
+        <w:pStyle w:val="ListBullet"/>
+        <w:numPr>
+          <w:ilvl w:val="0"/>
+          <w:numId w:val="0"/>
+        </w:numPr>
+        <w:ind w:left="360" w:hanging="360"/>
+      </w:pPr>
+      <w:r>
+        <w:t>Go-back-N:</w:t>
+      </w:r>
+    </w:p>
+    <w:p>
+      <w:pPr>
+        <w:pStyle w:val="ListBullet"/>
+      </w:pPr>
+      <w:r>
+        <w:t>Sender can have up to N unacked packets in pipeline</w:t>
+      </w:r>
+    </w:p>
+    <w:p>
+      <w:pPr>
+        <w:pStyle w:val="ListBullet"/>
+      </w:pPr>
+      <w:r>
+        <w:t>Receiver only sends cumulative ack (doesn’t ack packet if there’s a gap)</w:t>
+      </w:r>
+    </w:p>
+    <w:p>
+      <w:pPr>
+        <w:pStyle w:val="ListBullet"/>
+      </w:pPr>
+      <w:r>
+        <w:t>Sender has timer for oldest unacked packet (when time expires, retransmit all unacked packets)</w:t>
+      </w:r>
+    </w:p>
+    <w:p>
+      <w:pPr>
+        <w:pStyle w:val="ListBullet"/>
+        <w:numPr>
+          <w:ilvl w:val="0"/>
+          <w:numId w:val="0"/>
+        </w:numPr>
+        <w:ind w:left="360" w:hanging="360"/>
+      </w:pPr>
+    </w:p>
+    <w:p>
+      <w:pPr>
+        <w:pStyle w:val="ListBullet"/>
+        <w:numPr>
+          <w:ilvl w:val="0"/>
+          <w:numId w:val="0"/>
+        </w:numPr>
+        <w:ind w:left="360" w:hanging="360"/>
+      </w:pPr>
+      <w:r>
+        <w:t>Selective Repeat:</w:t>
+      </w:r>
+    </w:p>
+    <w:p>
+      <w:pPr>
+        <w:pStyle w:val="ListBullet"/>
+      </w:pPr>
+      <w:r>
+        <w:t>Sender can have up to N unacked packets in pipeline</w:t>
+      </w:r>
+    </w:p>
+    <w:p>
+      <w:pPr>
+        <w:pStyle w:val="ListBullet"/>
+      </w:pPr>
+      <w:r>
+        <w:t>Rcvr sends individual ack for each packet</w:t>
+      </w:r>
+    </w:p>
+    <w:p>
+      <w:pPr>
+        <w:pStyle w:val="ListBullet"/>
+      </w:pPr>
+      <w:r>
+        <w:t>Sender maintains timer for each unacked packet (when timer expires, retra</w:t>
+      </w:r>
+      <w:r>
+        <w:t>nsmit only that unacked packet)</w:t>
+      </w:r>
+    </w:p>
+    <w:p>
+      <w:pPr>
+        <w:pStyle w:val="ListBullet"/>
+        <w:numPr>
+          <w:ilvl w:val="0"/>
+          <w:numId w:val="0"/>
+        </w:numPr>
+        <w:ind w:left="360" w:hanging="360"/>
+      </w:pPr>
+    </w:p>
+    <w:p>
+      <w:pPr>
+        <w:pStyle w:val="ListBullet"/>
+        <w:numPr>
+          <w:ilvl w:val="0"/>
+          <w:numId w:val="0"/>
+        </w:numPr>
+        <w:ind w:left="360" w:hanging="360"/>
+      </w:pPr>
+      <w:r>
+        <w:t>TCP: Overview</w:t>
+      </w:r>
+    </w:p>
+    <w:p>
+      <w:pPr>
+        <w:pStyle w:val="ListBullet"/>
+      </w:pPr>
+      <w:r>
+        <w:lastRenderedPageBreak/>
+        <w:t>Point-to-point: one sender, one receiver</w:t>
+      </w:r>
+    </w:p>
+    <w:p>
+      <w:pPr>
+        <w:pStyle w:val="ListBullet"/>
+      </w:pPr>
+      <w:r>
+        <w:t>Reliable, in-order byte stream: no “message boundaries”</w:t>
+      </w:r>
+    </w:p>
+    <w:p>
+      <w:pPr>
+        <w:pStyle w:val="ListBullet"/>
+      </w:pPr>
+      <w:r>
+        <w:t>Pipelined: TCP congestion and flow control set window size</w:t>
+      </w:r>
+    </w:p>
+    <w:p>
+      <w:pPr>
+        <w:pStyle w:val="ListBullet"/>
+      </w:pPr>
+      <w:r>
+        <w:t>Full duplex data: bi-directional data flow in same connection</w:t>
+      </w:r>
+    </w:p>
+    <w:p>
+      <w:pPr>
+        <w:pStyle w:val="ListBullet"/>
+      </w:pPr>
+      <w:r>
+        <w:t>MSS: maximum segment size</w:t>
+      </w:r>
+    </w:p>
+    <w:p>
+      <w:pPr>
+        <w:pStyle w:val="ListBullet"/>
+      </w:pPr>
+      <w:r>
+        <w:t>Connection-oriented: handshaking inits sender, receiver state before data exchange</w:t>
+      </w:r>
+    </w:p>
+    <w:p>
+      <w:pPr>
+        <w:pStyle w:val="ListBullet"/>
+      </w:pPr>
+      <w:r>
+        <w:t>Flow controlled: sender will not overwhelm receiver</w:t>
+      </w:r>
+    </w:p>
+    <w:p>
+      <w:pPr>
+        <w:pStyle w:val="ListBullet"/>
+        <w:numPr>
+          <w:ilvl w:val="0"/>
+          <w:numId w:val="0"/>
+        </w:numPr>
+        <w:ind w:left="360" w:hanging="360"/>
+      </w:pPr>
+    </w:p>
+    <w:p>
+      <w:pPr>
+        <w:pStyle w:val="ListBullet"/>
+        <w:numPr>
+          <w:ilvl w:val="0"/>
+          <w:numId w:val="0"/>
+        </w:numPr>
+        <w:ind w:left="360" w:hanging="360"/>
+      </w:pPr>
+      <w:r>
+        <w:rPr>
+          <w:noProof/>
+        </w:rPr>
+        <w:drawing>
+          <wp:inline distT="0" distB="0" distL="0" distR="0" wp14:anchorId="41E9F631" wp14:editId="2FD49159">
+            <wp:extent cx="5943600" cy="3678555"/>
+            <wp:effectExtent l="0" t="0" r="0" b="0"/>
+            <wp:docPr id="9" name="Picture 9"/>
+            <wp:cNvGraphicFramePr>
+              <a:graphicFrameLocks xmlns:a="http://schemas.openxmlformats.org/drawingml/2006/main" noChangeAspect="1"/>
+            </wp:cNvGraphicFramePr>
+            <a:graphic xmlns:a="http://schemas.openxmlformats.org/drawingml/2006/main">
+              <a:graphicData uri="http://schemas.openxmlformats.org/drawingml/2006/picture">
+                <pic:pic xmlns:pic="http://schemas.openxmlformats.org/drawingml/2006/picture">
+                  <pic:nvPicPr>
+                    <pic:cNvPr id="1" name=""/>
+                    <pic:cNvPicPr/>
+                  </pic:nvPicPr>
+                  <pic:blipFill>
+                    <a:blip r:embed="rId14"/>
+                    <a:stretch>
+                      <a:fillRect/>
+                    </a:stretch>
+                  </pic:blipFill>
+                  <pic:spPr>
+                    <a:xfrm>
+                      <a:off x="0" y="0"/>
+                      <a:ext cx="5943600" cy="3678555"/>
+                    </a:xfrm>
+                    <a:prstGeom prst="rect">
+                      <a:avLst/>
+                    </a:prstGeom>
+                  </pic:spPr>
+                </pic:pic>
+              </a:graphicData>
+            </a:graphic>
+          </wp:inline>
+        </w:drawing>
+      </w:r>
+    </w:p>
+    <w:p>
+      <w:pPr>
+        <w:pStyle w:val="ListBullet"/>
+        <w:numPr>
+          <w:ilvl w:val="0"/>
+          <w:numId w:val="0"/>
+        </w:numPr>
+        <w:ind w:left="360" w:hanging="360"/>
+      </w:pPr>
+      <w:r>
+        <w:rPr>
+          <w:noProof/>
+        </w:rPr>
+        <w:drawing>
+          <wp:inline distT="0" distB="0" distL="0" distR="0" wp14:anchorId="0C7C1B00" wp14:editId="2A3D8069">
+            <wp:extent cx="5114925" cy="148639"/>
+            <wp:effectExtent l="0" t="0" r="0" b="3810"/>
+            <wp:docPr id="12" name="Picture 12"/>
+            <wp:cNvGraphicFramePr>
+              <a:graphicFrameLocks xmlns:a="http://schemas.openxmlformats.org/drawingml/2006/main" noChangeAspect="1"/>
+            </wp:cNvGraphicFramePr>
+            <a:graphic xmlns:a="http://schemas.openxmlformats.org/drawingml/2006/main">
+              <a:graphicData uri="http://schemas.openxmlformats.org/drawingml/2006/picture">
+                <pic:pic xmlns:pic="http://schemas.openxmlformats.org/drawingml/2006/picture">
+                  <pic:nvPicPr>
+                    <pic:cNvPr id="1" name=""/>
+                    <pic:cNvPicPr/>
+                  </pic:nvPicPr>
+                  <pic:blipFill>
+                    <a:blip r:embed="rId15"/>
+                    <a:stretch>
+                      <a:fillRect/>
+                    </a:stretch>
+                  </pic:blipFill>
+                  <pic:spPr>
+                    <a:xfrm>
+                      <a:off x="0" y="0"/>
+                      <a:ext cx="5443356" cy="158183"/>
+                    </a:xfrm>
+                    <a:prstGeom prst="rect">
+                      <a:avLst/>
+                    </a:prstGeom>
+                  </pic:spPr>
+                </pic:pic>
+              </a:graphicData>
+            </a:graphic>
+          </wp:inline>
+        </w:drawing>
+      </w:r>
+    </w:p>
+    <w:p>
+      <w:pPr>
+        <w:pStyle w:val="ListBullet"/>
+        <w:numPr>
+          <w:ilvl w:val="0"/>
+          <w:numId w:val="0"/>
+        </w:numPr>
+        <w:ind w:left="360" w:hanging="360"/>
+      </w:pPr>
+      <w:r>
+        <w:t>Alpha typically = 0.125</w:t>
+      </w:r>
+    </w:p>
+    <w:p>
+      <w:pPr>
+        <w:pStyle w:val="ListBullet"/>
+        <w:numPr>
+          <w:ilvl w:val="0"/>
+          <w:numId w:val="0"/>
+        </w:numPr>
+        <w:ind w:left="360" w:hanging="360"/>
+      </w:pPr>
+      <w:r>
+        <w:t>Timeout interval: EstimatedRTT plus “safety margin” (4 * DevRTT)</w:t>
+      </w:r>
+    </w:p>
+    <w:p>
+      <w:pPr>
+        <w:pStyle w:val="ListBullet"/>
+        <w:numPr>
+          <w:ilvl w:val="0"/>
+          <w:numId w:val="0"/>
+        </w:numPr>
+        <w:ind w:left="360" w:hanging="360"/>
+      </w:pPr>
+      <w:r>
+        <w:rPr>
+          <w:noProof/>
+        </w:rPr>
+        <w:drawing>
+          <wp:inline distT="0" distB="0" distL="0" distR="0" wp14:anchorId="32ECBCDF" wp14:editId="49E99FD7">
+            <wp:extent cx="3467100" cy="584518"/>
+            <wp:effectExtent l="0" t="0" r="0" b="6350"/>
+            <wp:docPr id="10" name="Picture 10"/>
+            <wp:cNvGraphicFramePr>
+              <a:graphicFrameLocks xmlns:a="http://schemas.openxmlformats.org/drawingml/2006/main" noChangeAspect="1"/>
+            </wp:cNvGraphicFramePr>
+            <a:graphic xmlns:a="http://schemas.openxmlformats.org/drawingml/2006/main">
+              <a:graphicData uri="http://schemas.openxmlformats.org/drawingml/2006/picture">
+                <pic:pic xmlns:pic="http://schemas.openxmlformats.org/drawingml/2006/picture">
+                  <pic:nvPicPr>
+                    <pic:cNvPr id="1" name=""/>
+                    <pic:cNvPicPr/>
+                  </pic:nvPicPr>
+                  <pic:blipFill>
+                    <a:blip r:embed="rId16"/>
+                    <a:stretch>
+                      <a:fillRect/>
+                    </a:stretch>
+                  </pic:blipFill>
+                  <pic:spPr>
+                    <a:xfrm>
+                      <a:off x="0" y="0"/>
+                      <a:ext cx="3506697" cy="591194"/>
+                    </a:xfrm>
+                    <a:prstGeom prst="rect">
+                      <a:avLst/>
+                    </a:prstGeom>
+                  </pic:spPr>
+                </pic:pic>
+              </a:graphicData>
+            </a:graphic>
+          </wp:inline>
+        </w:drawing>
+      </w:r>
+    </w:p>
+    <w:p>
+      <w:pPr>
+        <w:pStyle w:val="ListBullet"/>
+        <w:numPr>
+          <w:ilvl w:val="0"/>
+          <w:numId w:val="0"/>
+        </w:numPr>
+        <w:ind w:left="360" w:hanging="360"/>
+      </w:pPr>
+    </w:p>
+    <w:p>
+      <w:pPr>
+        <w:pStyle w:val="ListBullet"/>
+        <w:numPr>
+          <w:ilvl w:val="0"/>
+          <w:numId w:val="0"/>
+        </w:numPr>
+        <w:ind w:left="360" w:hanging="360"/>
+      </w:pPr>
+      <w:r>
+        <w:t>TCP creates rdt service on top of IP’s unreliable service</w:t>
+      </w:r>
+    </w:p>
+    <w:p>
+      <w:pPr>
+        <w:pStyle w:val="ListBullet"/>
+      </w:pPr>
+      <w:r>
+        <w:t>Pipelined segments</w:t>
+      </w:r>
+    </w:p>
+    <w:p>
+      <w:pPr>
+        <w:pStyle w:val="ListBullet"/>
+      </w:pPr>
+      <w:r>
+        <w:t>Cumulative acks</w:t>
+      </w:r>
+    </w:p>
+    <w:p>
+      <w:pPr>
+        <w:pStyle w:val="ListBullet"/>
+      </w:pPr>
+      <w:r>
+        <w:t>Single retransmission timer</w:t>
+      </w:r>
+    </w:p>
+    <w:p>
+      <w:pPr>
+        <w:pStyle w:val="ListBullet"/>
+        <w:numPr>
+          <w:ilvl w:val="0"/>
+          <w:numId w:val="0"/>
+        </w:numPr>
+        <w:ind w:left="360" w:hanging="360"/>
+      </w:pPr>
+    </w:p>
+    <w:p>
+      <w:pPr>
+        <w:pStyle w:val="ListBullet"/>
+        <w:numPr>
+          <w:ilvl w:val="0"/>
+          <w:numId w:val="0"/>
+        </w:numPr>
+        <w:ind w:left="360" w:hanging="360"/>
+      </w:pPr>
+      <w:r>
+        <w:t>Congestion: too many sources sending too much data too fast for the network to handle</w:t>
+      </w:r>
+    </w:p>
+    <w:p>
+      <w:pPr>
+        <w:pStyle w:val="ListBullet"/>
+      </w:pPr>
+      <w:r>
+        <w:t>Lost packets (buffer overflow at routers)</w:t>
+      </w:r>
+    </w:p>
+    <w:p>
+      <w:pPr>
+        <w:pStyle w:val="ListBullet"/>
+      </w:pPr>
+      <w:r>
+        <w:t>Long delays (queuing in router buffers)</w:t>
+      </w:r>
+    </w:p>
+    <w:p>
+      <w:pPr>
+        <w:pStyle w:val="ListBullet"/>
+        <w:numPr>
+          <w:ilvl w:val="0"/>
+          <w:numId w:val="0"/>
+        </w:numPr>
+        <w:ind w:left="360" w:hanging="360"/>
+      </w:pPr>
+      <w:r>
+        <w:lastRenderedPageBreak/>
+        <w:t xml:space="preserve">TCP congestion control: </w:t>
+      </w:r>
+    </w:p>
+    <w:p>
+      <w:pPr>
+        <w:pStyle w:val="ListBullet"/>
+      </w:pPr>
+      <w:r>
+        <w:t>Approach: sender increases transmission rate (window size), probing for usable bandwidth, until loss occurs</w:t>
+      </w:r>
+    </w:p>
+    <w:p>
+      <w:pPr>
+        <w:pStyle w:val="ListBullet"/>
+        <w:tabs>
+          <w:tab w:val="clear" w:pos="360"/>
+          <w:tab w:val="num" w:pos="720"/>
+        </w:tabs>
+        <w:ind w:left="720"/>
+      </w:pPr>
+      <w:r>
+        <w:t>Additive increase: increase cwnd by 1 MSS every RTT until loss detected</w:t>
+      </w:r>
+    </w:p>
+    <w:p>
+      <w:pPr>
+        <w:pStyle w:val="ListBullet"/>
+        <w:tabs>
+          <w:tab w:val="clear" w:pos="360"/>
+          <w:tab w:val="num" w:pos="720"/>
+        </w:tabs>
+        <w:ind w:left="720"/>
+      </w:pPr>
+      <w:r>
+        <w:t>Multiplicative decrea</w:t>
+      </w:r>
+      <w:r>
+        <w:t>se: cut cwnd in half after loss</w:t>
+      </w:r>
+    </w:p>
+    <w:p>
+      <w:pPr>
+        <w:pStyle w:val="ListBullet"/>
+        <w:numPr>
+          <w:ilvl w:val="0"/>
+          <w:numId w:val="0"/>
+        </w:numPr>
+        <w:ind w:left="360" w:hanging="360"/>
+      </w:pPr>
+    </w:p>
+    <w:p>
+      <w:pPr>
+        <w:pStyle w:val="ListBullet"/>
+        <w:numPr>
+          <w:ilvl w:val="0"/>
+          <w:numId w:val="0"/>
+        </w:numPr>
+        <w:ind w:left="360" w:hanging="360"/>
+      </w:pPr>
+      <w:r>
+        <w:t>Network-assisted congestion control:</w:t>
+      </w:r>
+    </w:p>
+    <w:p>
+      <w:pPr>
+        <w:pStyle w:val="ListBullet"/>
+      </w:pPr>
+      <w:r>
+        <w:t>Two bits in IP header (ToS field) marked by network router to indicate congestion</w:t>
+      </w:r>
+    </w:p>
+    <w:p>
+      <w:pPr>
+        <w:pStyle w:val="ListBullet"/>
+      </w:pPr>
+      <w:r>
+        <w:t>Congestion indication carried to receiving host</w:t>
+      </w:r>
+    </w:p>
+    <w:p>
+      <w:pPr>
+        <w:pStyle w:val="ListBullet"/>
+      </w:pPr>
+      <w:r>
+        <w:t>Receiver (seeing congestion indication in IP datagram) sets ECE bit on receiver-to-sender ACK segment to notify sender of congestion</w:t>
+      </w:r>
+    </w:p>
+    <w:p>
+      <w:pPr>
+        <w:pStyle w:val="ListBullet"/>
+        <w:numPr>
+          <w:ilvl w:val="0"/>
+          <w:numId w:val="0"/>
+        </w:numPr>
+        <w:ind w:left="360" w:hanging="360"/>
+      </w:pPr>
+    </w:p>
+    <w:p>
+      <w:pPr>
+        <w:pStyle w:val="ListBullet"/>
+        <w:numPr>
+          <w:ilvl w:val="0"/>
+          <w:numId w:val="0"/>
+        </w:numPr>
+        <w:ind w:left="360" w:hanging="360"/>
+      </w:pPr>
+      <w:r>
+        <w:t>Chapter 4</w:t>
+      </w:r>
+    </w:p>
+    <w:p>
+      <w:pPr>
+        <w:pStyle w:val="ListBullet"/>
+        <w:numPr>
+          <w:ilvl w:val="0"/>
+          <w:numId w:val="0"/>
+        </w:numPr>
+        <w:ind w:left="360" w:hanging="360"/>
+      </w:pPr>
+    </w:p>
+    <w:p>
+      <w:pPr>
+        <w:pStyle w:val="ListBullet"/>
+        <w:numPr>
+          <w:ilvl w:val="0"/>
+          <w:numId w:val="0"/>
+        </w:numPr>
+        <w:ind w:left="360" w:hanging="360"/>
+      </w:pPr>
+      <w:r>
+        <w:t>Network-layer functions:</w:t>
+      </w:r>
+    </w:p>
+    <w:p>
+      <w:pPr>
+        <w:pStyle w:val="ListBullet"/>
+      </w:pPr>
+      <w:r>
+        <w:t>Forwarding: move packets from router’s input to appropriate router output</w:t>
+      </w:r>
+    </w:p>
+    <w:p>
+      <w:pPr>
+        <w:pStyle w:val="ListBullet"/>
+      </w:pPr>
+      <w:r>
+        <w:t>Routing: determine route taken by packets from source to destination</w:t>
+      </w:r>
+    </w:p>
+    <w:p>
+      <w:pPr>
+        <w:pStyle w:val="ListBullet"/>
+        <w:numPr>
+          <w:ilvl w:val="0"/>
+          <w:numId w:val="0"/>
+        </w:numPr>
+        <w:ind w:left="360" w:hanging="360"/>
+      </w:pPr>
+    </w:p>
+    <w:p>
+      <w:pPr>
+        <w:pStyle w:val="ListBullet"/>
+        <w:numPr>
+          <w:ilvl w:val="0"/>
+          <w:numId w:val="0"/>
+        </w:numPr>
+        <w:ind w:left="360" w:hanging="360"/>
+      </w:pPr>
+      <w:r>
+        <w:t xml:space="preserve">Data plane: </w:t>
+      </w:r>
+    </w:p>
+    <w:p>
+      <w:pPr>
+        <w:pStyle w:val="ListBullet"/>
+      </w:pPr>
+      <w:r>
+        <w:t>local, per-router function</w:t>
+      </w:r>
+    </w:p>
+    <w:p>
+      <w:pPr>
+        <w:pStyle w:val="ListBullet"/>
+      </w:pPr>
+      <w:r>
+        <w:t>Determines how datagram arriving on router input port is forwarded to router output port</w:t>
+      </w:r>
+    </w:p>
+    <w:p>
+      <w:pPr>
+        <w:pStyle w:val="ListBullet"/>
+      </w:pPr>
+      <w:r>
+        <w:t>Forwarding function</w:t>
+      </w:r>
+    </w:p>
+    <w:p>
+      <w:pPr>
+        <w:pStyle w:val="ListBullet"/>
+        <w:numPr>
+          <w:ilvl w:val="0"/>
+          <w:numId w:val="0"/>
+        </w:numPr>
+        <w:ind w:left="360" w:hanging="360"/>
+      </w:pPr>
+    </w:p>
+    <w:p>
+      <w:pPr>
+        <w:pStyle w:val="ListBullet"/>
+        <w:numPr>
+          <w:ilvl w:val="0"/>
+          <w:numId w:val="0"/>
+        </w:numPr>
+        <w:ind w:left="360" w:hanging="360"/>
+      </w:pPr>
+      <w:r>
+        <w:t>Control plane:</w:t>
+      </w:r>
+    </w:p>
+    <w:p>
+      <w:pPr>
+        <w:pStyle w:val="ListBullet"/>
+      </w:pPr>
+      <w:r>
+        <w:t>Network-wide logic</w:t>
+      </w:r>
+    </w:p>
+    <w:p>
+      <w:pPr>
+        <w:pStyle w:val="ListBullet"/>
+      </w:pPr>
+      <w:r>
+        <w:t>Determines how datagram is routed among routers along end-end path from source host to destination host</w:t>
+      </w:r>
+    </w:p>
+    <w:p>
+      <w:pPr>
+        <w:pStyle w:val="ListBullet"/>
+      </w:pPr>
+      <w:r>
+        <w:t>Two control-plane approaches:</w:t>
+      </w:r>
+    </w:p>
+    <w:p>
+      <w:pPr>
+        <w:pStyle w:val="ListBullet"/>
+        <w:tabs>
+          <w:tab w:val="clear" w:pos="360"/>
+          <w:tab w:val="num" w:pos="720"/>
+        </w:tabs>
+        <w:ind w:left="720"/>
+      </w:pPr>
+      <w:r>
+        <w:t>Traditional routing algorithms: implemented in routers</w:t>
+      </w:r>
+    </w:p>
+    <w:p>
+      <w:pPr>
+        <w:pStyle w:val="ListBullet"/>
+        <w:tabs>
+          <w:tab w:val="clear" w:pos="360"/>
+          <w:tab w:val="num" w:pos="720"/>
+        </w:tabs>
+        <w:ind w:left="720"/>
+      </w:pPr>
+      <w:r>
+        <w:t>Software-defined networking (SDN): implemented in (remote) servers</w:t>
+      </w:r>
+    </w:p>
+    <w:p>
+      <w:pPr>
+        <w:pStyle w:val="ListBullet"/>
+        <w:numPr>
+          <w:ilvl w:val="0"/>
+          <w:numId w:val="0"/>
+        </w:numPr>
+        <w:ind w:left="360" w:hanging="360"/>
+      </w:pPr>
+    </w:p>
+    <w:p>
+      <w:pPr>
+        <w:pStyle w:val="ListBullet"/>
+        <w:numPr>
+          <w:ilvl w:val="0"/>
+          <w:numId w:val="0"/>
+        </w:numPr>
+        <w:ind w:left="360" w:hanging="360"/>
+      </w:pPr>
+      <w:r>
+        <w:rPr>
+          <w:noProof/>
+        </w:rPr>
+        <w:drawing>
+          <wp:inline distT="0" distB="0" distL="0" distR="0" wp14:anchorId="45ACFD86" wp14:editId="187722E1">
+            <wp:extent cx="4695825" cy="2283195"/>
+            <wp:effectExtent l="0" t="0" r="0" b="3175"/>
+            <wp:docPr id="13" name="Picture 13"/>
+            <wp:cNvGraphicFramePr>
+              <a:graphicFrameLocks xmlns:a="http://schemas.openxmlformats.org/drawingml/2006/main" noChangeAspect="1"/>
+            </wp:cNvGraphicFramePr>
+            <a:graphic xmlns:a="http://schemas.openxmlformats.org/drawingml/2006/main">
+              <a:graphicData uri="http://schemas.openxmlformats.org/drawingml/2006/picture">
+                <pic:pic xmlns:pic="http://schemas.openxmlformats.org/drawingml/2006/picture">
+                  <pic:nvPicPr>
+                    <pic:cNvPr id="1" name=""/>
+                    <pic:cNvPicPr/>
+                  </pic:nvPicPr>
+                  <pic:blipFill>
+                    <a:blip r:embed="rId17"/>
+                    <a:stretch>
+                      <a:fillRect/>
+                    </a:stretch>
+                  </pic:blipFill>
+                  <pic:spPr>
+                    <a:xfrm>
+                      <a:off x="0" y="0"/>
+                      <a:ext cx="4715048" cy="2292542"/>
+                    </a:xfrm>
+                    <a:prstGeom prst="rect">
+                      <a:avLst/>
+                    </a:prstGeom>
+                  </pic:spPr>
+                </pic:pic>
+              </a:graphicData>
+            </a:graphic>
+          </wp:inline>
+        </w:drawing>
+      </w:r>
+    </w:p>
+    <w:p>
+      <w:pPr>
+        <w:pStyle w:val="ListBullet"/>
+        <w:numPr>
+          <w:ilvl w:val="0"/>
+          <w:numId w:val="0"/>
+        </w:numPr>
+        <w:ind w:left="360" w:hanging="360"/>
+      </w:pPr>
+      <w:r>
+        <w:rPr>
+          <w:noProof/>
+        </w:rPr>
+        <w:lastRenderedPageBreak/>
+        <w:drawing>
+          <wp:inline distT="0" distB="0" distL="0" distR="0" wp14:anchorId="1E6F3BDA" wp14:editId="68643F9C">
+            <wp:extent cx="4895740" cy="2895600"/>
+            <wp:effectExtent l="0" t="0" r="635" b="0"/>
+            <wp:docPr id="14" name="Picture 14"/>
+            <wp:cNvGraphicFramePr>
+              <a:graphicFrameLocks xmlns:a="http://schemas.openxmlformats.org/drawingml/2006/main" noChangeAspect="1"/>
+            </wp:cNvGraphicFramePr>
+            <a:graphic xmlns:a="http://schemas.openxmlformats.org/drawingml/2006/main">
+              <a:graphicData uri="http://schemas.openxmlformats.org/drawingml/2006/picture">
+                <pic:pic xmlns:pic="http://schemas.openxmlformats.org/drawingml/2006/picture">
+                  <pic:nvPicPr>
+                    <pic:cNvPr id="1" name=""/>
+                    <pic:cNvPicPr/>
+                  </pic:nvPicPr>
+                  <pic:blipFill>
+                    <a:blip r:embed="rId18"/>
+                    <a:stretch>
+                      <a:fillRect/>
+                    </a:stretch>
+                  </pic:blipFill>
+                  <pic:spPr>
+                    <a:xfrm>
+                      <a:off x="0" y="0"/>
+                      <a:ext cx="4899695" cy="2897939"/>
+                    </a:xfrm>
+                    <a:prstGeom prst="rect">
+                      <a:avLst/>
+                    </a:prstGeom>
+                  </pic:spPr>
+                </pic:pic>
+              </a:graphicData>
+            </a:graphic>
+          </wp:inline>
+        </w:drawing>
+      </w:r>
+    </w:p>
+    <w:p>
+      <w:pPr>
+        <w:pStyle w:val="ListBullet"/>
+        <w:numPr>
+          <w:ilvl w:val="0"/>
+          <w:numId w:val="0"/>
+        </w:numPr>
+        <w:ind w:left="360" w:hanging="360"/>
+      </w:pPr>
+    </w:p>
+    <w:p>
+      <w:pPr>
+        <w:pStyle w:val="ListBullet"/>
+        <w:numPr>
+          <w:ilvl w:val="0"/>
+          <w:numId w:val="0"/>
+        </w:numPr>
+        <w:ind w:left="360" w:hanging="360"/>
+      </w:pPr>
+      <w:r>
+        <w:t>Switching rate: rate at which packets can be transferred from inputs to outputs (memory, bus, crossbar)</w:t>
+      </w:r>
+    </w:p>
+    <w:p>
+      <w:pPr>
+        <w:pStyle w:val="ListBullet"/>
+        <w:numPr>
+          <w:ilvl w:val="0"/>
+          <w:numId w:val="0"/>
+        </w:numPr>
+        <w:ind w:left="360" w:hanging="360"/>
+      </w:pPr>
+    </w:p>
+    <w:p>
+      <w:pPr>
+        <w:pStyle w:val="ListBullet"/>
+        <w:numPr>
+          <w:ilvl w:val="0"/>
+          <w:numId w:val="0"/>
+        </w:numPr>
+        <w:ind w:left="360" w:hanging="360"/>
+      </w:pPr>
+      <w:r>
+        <w:t>First generation routers:</w:t>
+      </w:r>
+    </w:p>
+    <w:p>
+      <w:pPr>
+        <w:pStyle w:val="ListBullet"/>
+      </w:pPr>
+      <w:r>
+        <w:t>Traditional computers with switching under direct control of CPU</w:t>
+      </w:r>
+    </w:p>
+    <w:p>
+      <w:pPr>
+        <w:pStyle w:val="ListBullet"/>
+      </w:pPr>
+      <w:r>
+        <w:t>Packet copied to system’s memory</w:t>
+      </w:r>
+    </w:p>
+    <w:p>
+      <w:pPr>
+        <w:pStyle w:val="ListBullet"/>
+      </w:pPr>
+      <w:r>
+        <w:t>Speed limited by memory bandwidth (2 bus crossings per datagram)</w:t>
+      </w:r>
+    </w:p>
+    <w:p>
+      <w:pPr>
+        <w:pStyle w:val="ListBullet"/>
+        <w:numPr>
+          <w:ilvl w:val="0"/>
+          <w:numId w:val="0"/>
+        </w:numPr>
+        <w:ind w:left="360" w:hanging="360"/>
+      </w:pPr>
+    </w:p>
+    <w:p>
+      <w:pPr>
+        <w:pStyle w:val="ListBullet"/>
+        <w:numPr>
+          <w:ilvl w:val="0"/>
+          <w:numId w:val="0"/>
+        </w:numPr>
+        <w:ind w:left="360" w:hanging="360"/>
+      </w:pPr>
+      <w:r>
+        <w:t>Switching via a bus</w:t>
+      </w:r>
+    </w:p>
+    <w:p>
+      <w:pPr>
+        <w:pStyle w:val="ListBullet"/>
+      </w:pPr>
+      <w:r>
+        <w:t xml:space="preserve">Datagram from input port memory to output port memory via a shared bus </w:t>
+      </w:r>
+    </w:p>
+    <w:p>
+      <w:pPr>
+        <w:pStyle w:val="ListBullet"/>
+      </w:pPr>
+      <w:r>
+        <w:t>Bus contention: switching speed limited by bus bandwidth</w:t>
+      </w:r>
+    </w:p>
+    <w:p>
+      <w:pPr>
+        <w:pStyle w:val="ListBullet"/>
+        <w:numPr>
+          <w:ilvl w:val="0"/>
+          <w:numId w:val="0"/>
+        </w:numPr>
+        <w:ind w:left="360" w:hanging="360"/>
+      </w:pPr>
+    </w:p>
+    <w:p>
+      <w:pPr>
+        <w:pStyle w:val="ListBullet"/>
+        <w:numPr>
+          <w:ilvl w:val="0"/>
+          <w:numId w:val="0"/>
+        </w:numPr>
+        <w:ind w:left="360" w:hanging="360"/>
+      </w:pPr>
+      <w:r>
+        <w:t>Switching via interconnection network</w:t>
+      </w:r>
+    </w:p>
+    <w:p>
+      <w:pPr>
+        <w:pStyle w:val="ListBullet"/>
+      </w:pPr>
+      <w:r>
+        <w:t>Overcome bus bandwidth limitations</w:t>
+      </w:r>
+    </w:p>
+    <w:p>
+      <w:pPr>
+        <w:pStyle w:val="ListBullet"/>
+      </w:pPr>
+      <w:r>
+        <w:t>Banyan networks, crossbar, other interconnection nets initially developed to connect processors in multiprocessor</w:t>
+      </w:r>
+    </w:p>
+    <w:p>
+      <w:pPr>
+        <w:pStyle w:val="ListBullet"/>
+      </w:pPr>
+      <w:r>
+        <w:t>Advanced design: fragmenting datagram into fixed length cells, switch cells through the fabric</w:t>
+      </w:r>
+    </w:p>
+    <w:p>
+      <w:pPr>
+        <w:pStyle w:val="ListBullet"/>
+        <w:numPr>
+          <w:ilvl w:val="0"/>
+          <w:numId w:val="0"/>
+        </w:numPr>
+        <w:ind w:left="360" w:hanging="360"/>
+      </w:pPr>
+    </w:p>
+    <w:p>
+      <w:pPr>
+        <w:pStyle w:val="ListBullet"/>
+        <w:numPr>
+          <w:ilvl w:val="0"/>
+          <w:numId w:val="0"/>
+        </w:numPr>
+        <w:ind w:left="360" w:hanging="360"/>
+      </w:pPr>
+      <w:r>
+        <w:t>Input port queuing</w:t>
+      </w:r>
+    </w:p>
+    <w:p>
+      <w:pPr>
+        <w:pStyle w:val="ListBullet"/>
+      </w:pPr>
+      <w:r>
+        <w:t>Fabric slower than input ports combined -&gt; queuing may occur at input queues (buffer overflow)</w:t>
+      </w:r>
+    </w:p>
+    <w:p>
+      <w:pPr>
+        <w:pStyle w:val="ListBullet"/>
+      </w:pPr>
+      <w:r>
+        <w:t>Head-of-the-Line (HOL) blocking: queued datagram at front of queue prevents others in queue from moving forward</w:t>
+      </w:r>
+    </w:p>
+    <w:p>
+      <w:pPr>
+        <w:pStyle w:val="ListBullet"/>
+        <w:numPr>
+          <w:ilvl w:val="0"/>
+          <w:numId w:val="0"/>
+        </w:numPr>
+        <w:ind w:left="360" w:hanging="360"/>
+      </w:pPr>
+    </w:p>
+    <w:p>
+      <w:pPr>
+        <w:pStyle w:val="ListBullet"/>
+        <w:numPr>
+          <w:ilvl w:val="0"/>
+          <w:numId w:val="0"/>
+        </w:numPr>
+        <w:ind w:left="360" w:hanging="360"/>
+      </w:pPr>
+      <w:r>
+        <w:rPr>
+          <w:noProof/>
+        </w:rPr>
+        <w:lastRenderedPageBreak/>
+        <w:drawing>
+          <wp:inline distT="0" distB="0" distL="0" distR="0" wp14:anchorId="183B9EDC" wp14:editId="3EEDF34B">
+            <wp:extent cx="4533900" cy="2827390"/>
+            <wp:effectExtent l="0" t="0" r="0" b="0"/>
+            <wp:docPr id="15" name="Picture 15"/>
+            <wp:cNvGraphicFramePr>
+              <a:graphicFrameLocks xmlns:a="http://schemas.openxmlformats.org/drawingml/2006/main" noChangeAspect="1"/>
+            </wp:cNvGraphicFramePr>
+            <a:graphic xmlns:a="http://schemas.openxmlformats.org/drawingml/2006/main">
+              <a:graphicData uri="http://schemas.openxmlformats.org/drawingml/2006/picture">
+                <pic:pic xmlns:pic="http://schemas.openxmlformats.org/drawingml/2006/picture">
+                  <pic:nvPicPr>
+                    <pic:cNvPr id="1" name=""/>
+                    <pic:cNvPicPr/>
+                  </pic:nvPicPr>
+                  <pic:blipFill>
+                    <a:blip r:embed="rId19"/>
+                    <a:stretch>
+                      <a:fillRect/>
+                    </a:stretch>
+                  </pic:blipFill>
+                  <pic:spPr>
+                    <a:xfrm>
+                      <a:off x="0" y="0"/>
+                      <a:ext cx="4539919" cy="2831143"/>
+                    </a:xfrm>
+                    <a:prstGeom prst="rect">
+                      <a:avLst/>
+                    </a:prstGeom>
+                  </pic:spPr>
+                </pic:pic>
+              </a:graphicData>
+            </a:graphic>
+          </wp:inline>
+        </w:drawing>
+      </w:r>
+    </w:p>
+    <w:p>
+      <w:pPr>
+        <w:pStyle w:val="ListBullet"/>
+        <w:numPr>
+          <w:ilvl w:val="0"/>
+          <w:numId w:val="0"/>
+        </w:numPr>
+        <w:ind w:left="360" w:hanging="360"/>
+      </w:pPr>
+    </w:p>
+    <w:p>
+      <w:pPr>
+        <w:pStyle w:val="ListBullet"/>
+        <w:numPr>
+          <w:ilvl w:val="0"/>
+          <w:numId w:val="0"/>
+        </w:numPr>
+        <w:ind w:left="360" w:hanging="360"/>
+      </w:pPr>
+      <w:r>
+        <w:t>Scheduling mechanisms</w:t>
+      </w:r>
+    </w:p>
+    <w:p>
+      <w:pPr>
+        <w:pStyle w:val="ListBullet"/>
+      </w:pPr>
+      <w:r>
+        <w:t>FIFO scheduling</w:t>
+      </w:r>
+    </w:p>
+    <w:p>
+      <w:pPr>
+        <w:pStyle w:val="ListBullet"/>
+      </w:pPr>
+      <w:r>
+        <w:t>Priority scheduling:</w:t>
+      </w:r>
+    </w:p>
+    <w:p>
+      <w:pPr>
+        <w:pStyle w:val="ListBullet"/>
+        <w:tabs>
+          <w:tab w:val="clear" w:pos="360"/>
+          <w:tab w:val="num" w:pos="720"/>
+        </w:tabs>
+        <w:ind w:left="720"/>
+      </w:pPr>
+      <w:r>
+        <w:t>Multiple classes, with different priorities (marking, header info (source/dest, port,etc))</w:t>
+      </w:r>
+    </w:p>
+    <w:p>
+      <w:pPr>
+        <w:pStyle w:val="ListBullet"/>
+      </w:pPr>
+      <w:r>
+        <w:t>Round Robin (RR)</w:t>
+      </w:r>
+    </w:p>
+    <w:p>
+      <w:pPr>
+        <w:pStyle w:val="ListBullet"/>
+        <w:tabs>
+          <w:tab w:val="clear" w:pos="360"/>
+          <w:tab w:val="num" w:pos="720"/>
+        </w:tabs>
+        <w:ind w:left="720"/>
+      </w:pPr>
+      <w:r>
+        <w:t>Multiple classes</w:t>
+      </w:r>
+    </w:p>
+    <w:p>
+      <w:pPr>
+        <w:pStyle w:val="ListBullet"/>
+        <w:tabs>
+          <w:tab w:val="clear" w:pos="360"/>
+          <w:tab w:val="num" w:pos="720"/>
+        </w:tabs>
+        <w:ind w:left="720"/>
+      </w:pPr>
+      <w:r>
+        <w:t>Cyclically scan class queues, sending one complete packet from each class (if available)</w:t>
+      </w:r>
+    </w:p>
+    <w:p>
+      <w:pPr>
+        <w:pStyle w:val="ListBullet"/>
+      </w:pPr>
+      <w:r>
+        <w:t>Weighted Fair Queuing (WFQ)</w:t>
+      </w:r>
+    </w:p>
+    <w:p>
+      <w:pPr>
+        <w:pStyle w:val="ListBullet"/>
+        <w:tabs>
+          <w:tab w:val="clear" w:pos="360"/>
+          <w:tab w:val="num" w:pos="720"/>
+        </w:tabs>
+        <w:ind w:left="720"/>
+      </w:pPr>
+      <w:r>
+        <w:t>Generalized Round Robin</w:t>
+      </w:r>
+    </w:p>
+    <w:p>
+      <w:pPr>
+        <w:pStyle w:val="ListBullet"/>
+        <w:tabs>
+          <w:tab w:val="clear" w:pos="360"/>
+          <w:tab w:val="num" w:pos="720"/>
+        </w:tabs>
+        <w:ind w:left="720"/>
+      </w:pPr>
+      <w:r>
+        <w:t>Each class gets weighted amount of service in each cycle</w:t>
+      </w:r>
+    </w:p>
+    <w:p>
+      <w:pPr>
+        <w:pStyle w:val="ListBullet"/>
+        <w:numPr>
+          <w:ilvl w:val="0"/>
+          <w:numId w:val="0"/>
+        </w:numPr>
+        <w:ind w:left="360" w:hanging="360"/>
+      </w:pPr>
+    </w:p>
+    <w:p>
+      <w:pPr>
+        <w:pStyle w:val="ListBullet"/>
+        <w:numPr>
+          <w:ilvl w:val="0"/>
+          <w:numId w:val="0"/>
+        </w:numPr>
+        <w:ind w:left="360" w:hanging="360"/>
+      </w:pPr>
+      <w:r>
+        <w:rPr>
+          <w:noProof/>
+        </w:rPr>
+        <w:drawing>
+          <wp:inline distT="0" distB="0" distL="0" distR="0" wp14:anchorId="5903CE81" wp14:editId="7F350187">
+            <wp:extent cx="4248150" cy="2972797"/>
+            <wp:effectExtent l="0" t="0" r="0" b="0"/>
+            <wp:docPr id="16" name="Picture 16"/>
+            <wp:cNvGraphicFramePr>
+              <a:graphicFrameLocks xmlns:a="http://schemas.openxmlformats.org/drawingml/2006/main" noChangeAspect="1"/>
+            </wp:cNvGraphicFramePr>
+            <a:graphic xmlns:a="http://schemas.openxmlformats.org/drawingml/2006/main">
+              <a:graphicData uri="http://schemas.openxmlformats.org/drawingml/2006/picture">
+                <pic:pic xmlns:pic="http://schemas.openxmlformats.org/drawingml/2006/picture">
+                  <pic:nvPicPr>
+                    <pic:cNvPr id="1" name=""/>
+                    <pic:cNvPicPr/>
+                  </pic:nvPicPr>
+                  <pic:blipFill>
+                    <a:blip r:embed="rId20"/>
+                    <a:stretch>
+                      <a:fillRect/>
+                    </a:stretch>
+                  </pic:blipFill>
+                  <pic:spPr>
+                    <a:xfrm>
+                      <a:off x="0" y="0"/>
+                      <a:ext cx="4252791" cy="2976044"/>
+                    </a:xfrm>
+                    <a:prstGeom prst="rect">
+                      <a:avLst/>
+                    </a:prstGeom>
+                  </pic:spPr>
+                </pic:pic>
+              </a:graphicData>
+            </a:graphic>
+          </wp:inline>
+        </w:drawing>
+      </w:r>
+    </w:p>
+    <w:p>
+      <w:pPr>
+        <w:pStyle w:val="ListBullet"/>
+        <w:numPr>
+          <w:ilvl w:val="0"/>
+          <w:numId w:val="0"/>
+        </w:numPr>
+        <w:ind w:left="360" w:hanging="360"/>
+      </w:pPr>
+      <w:r>
+        <w:rPr>
+          <w:noProof/>
+        </w:rPr>
+        <w:lastRenderedPageBreak/>
+        <w:drawing>
+          <wp:inline distT="0" distB="0" distL="0" distR="0" wp14:anchorId="62418F6B" wp14:editId="121353BF">
+            <wp:extent cx="4714875" cy="3295375"/>
+            <wp:effectExtent l="0" t="0" r="0" b="635"/>
+            <wp:docPr id="17" name="Picture 17"/>
+            <wp:cNvGraphicFramePr>
+              <a:graphicFrameLocks xmlns:a="http://schemas.openxmlformats.org/drawingml/2006/main" noChangeAspect="1"/>
+            </wp:cNvGraphicFramePr>
+            <a:graphic xmlns:a="http://schemas.openxmlformats.org/drawingml/2006/main">
+              <a:graphicData uri="http://schemas.openxmlformats.org/drawingml/2006/picture">
+                <pic:pic xmlns:pic="http://schemas.openxmlformats.org/drawingml/2006/picture">
+                  <pic:nvPicPr>
+                    <pic:cNvPr id="1" name=""/>
+                    <pic:cNvPicPr/>
+                  </pic:nvPicPr>
+                  <pic:blipFill>
+                    <a:blip r:embed="rId21"/>
+                    <a:stretch>
+                      <a:fillRect/>
+                    </a:stretch>
+                  </pic:blipFill>
+                  <pic:spPr>
+                    <a:xfrm>
+                      <a:off x="0" y="0"/>
+                      <a:ext cx="4721803" cy="3300218"/>
+                    </a:xfrm>
+                    <a:prstGeom prst="rect">
+                      <a:avLst/>
+                    </a:prstGeom>
+                  </pic:spPr>
+                </pic:pic>
+              </a:graphicData>
+            </a:graphic>
+          </wp:inline>
+        </w:drawing>
+      </w:r>
+    </w:p>
+    <w:p>
+      <w:pPr>
+        <w:pStyle w:val="ListBullet"/>
+        <w:numPr>
+          <w:ilvl w:val="0"/>
+          <w:numId w:val="0"/>
+        </w:numPr>
+        <w:ind w:left="360" w:hanging="360"/>
+      </w:pPr>
+    </w:p>
+    <w:p>
+      <w:pPr>
+        <w:pStyle w:val="ListBullet"/>
+        <w:numPr>
+          <w:ilvl w:val="0"/>
+          <w:numId w:val="0"/>
+        </w:numPr>
+        <w:ind w:left="360" w:hanging="360"/>
+      </w:pPr>
+      <w:r>
+        <w:t>Interface: Connection between host/router and physical link</w:t>
+      </w:r>
+    </w:p>
+    <w:p>
+      <w:pPr>
+        <w:pStyle w:val="ListBullet"/>
+        <w:numPr>
+          <w:ilvl w:val="0"/>
+          <w:numId w:val="0"/>
+        </w:numPr>
+        <w:ind w:left="360" w:hanging="360"/>
+      </w:pPr>
+    </w:p>
+    <w:p>
+      <w:pPr>
+        <w:pStyle w:val="ListBullet"/>
+        <w:numPr>
+          <w:ilvl w:val="0"/>
+          <w:numId w:val="0"/>
+        </w:numPr>
+        <w:ind w:left="360" w:hanging="360"/>
+      </w:pPr>
+      <w:r>
+        <w:t>Subnet: device interfaces with the same subnet part of IP address (reach without router)</w:t>
+      </w:r>
+    </w:p>
+    <w:p>
+      <w:pPr>
+        <w:pStyle w:val="ListBullet"/>
+        <w:numPr>
+          <w:ilvl w:val="0"/>
+          <w:numId w:val="0"/>
+        </w:numPr>
+        <w:ind w:left="360" w:hanging="360"/>
+      </w:pPr>
+    </w:p>
+    <w:p>
+      <w:pPr>
+        <w:pStyle w:val="ListBullet"/>
+        <w:numPr>
+          <w:ilvl w:val="0"/>
+          <w:numId w:val="0"/>
+        </w:numPr>
+        <w:ind w:left="360" w:hanging="360"/>
+      </w:pPr>
+      <w:r>
+        <w:t>CIDR</w:t>
       </w:r>
       <w:bookmarkStart w:id="0" w:name="_GoBack"/>
       <w:bookmarkEnd w:id="0"/>
@@ -3172,6 +4706,27 @@
 <file path=word/numbering.xml><?xml version="1.0" encoding="utf-8"?>
 <w:numbering xmlns:wpc="http://schemas.microsoft.com/office/word/2010/wordprocessingCanvas" xmlns:cx="http://schemas.microsoft.com/office/drawing/2014/chartex" xmlns:cx1="http://schemas.microsoft.com/office/drawing/2015/9/8/chartex" xmlns:cx2="http://schemas.microsoft.com/office/drawing/2015/10/21/chartex" xmlns:cx3="http://schemas.microsoft.com/office/drawing/2016/5/9/chartex" xmlns:cx4="http://schemas.microsoft.com/office/drawing/2016/5/10/chartex" xmlns:cx5="http://schemas.microsoft.com/office/drawing/2016/5/11/chartex" xmlns:cx6="http://schemas.microsoft.com/office/drawing/2016/5/12/chartex" xmlns:cx7="http://schemas.microsoft.com/office/drawing/2016/5/13/chartex" xmlns:cx8="http://schemas.microsoft.com/office/drawing/2016/5/14/chartex" xmlns:mc="http://schemas.openxmlformats.org/markup-compatibility/2006" xmlns:aink="http://schemas.microsoft.com/office/drawing/2016/ink" xmlns:am3d="http://schemas.microsoft.com/office/drawing/2017/model3d" xmlns:o="urn:schemas-microsoft-com:office:office" xmlns:r="http://schemas.openxmlformats.org/officeDocument/2006/relationships" xmlns:m="http://schemas.openxmlformats.org/officeDocument/2006/math" xmlns:v="urn:schemas-microsoft-com:vml" xmlns:wp14="http://schemas.microsoft.com/office/word/2010/wordprocessingDrawing" xmlns:wp="http://schemas.openxmlformats.org/drawingml/2006/wordprocessingDrawing" xmlns:w10="urn:schemas-microsoft-com:office:word" xmlns:w="http://schemas.openxmlformats.org/wordprocessingml/2006/main" xmlns:w14="http://schemas.microsoft.com/office/word/2010/wordml" xmlns:w15="http://schemas.microsoft.com/office/word/2012/wordml" xmlns:w16se="http://schemas.microsoft.com/office/word/2015/wordml/symex" xmlns:wpg="http://schemas.microsoft.com/office/word/2010/wordprocessingGroup" xmlns:wpi="http://schemas.microsoft.com/office/word/2010/wordprocessingInk" xmlns:wne="http://schemas.microsoft.com/office/word/2006/wordml" xmlns:wps="http://schemas.microsoft.com/office/word/2010/wordprocessingShape" mc:Ignorable="w14 w15 w16se wp14">
   <w:abstractNum w:abstractNumId="0" w15:restartNumberingAfterBreak="0">
+    <w:nsid w:val="FFFFFF89"/>
+    <w:multiLevelType w:val="singleLevel"/>
+    <w:tmpl w:val="6C92AC54"/>
+    <w:lvl w:ilvl="0">
+      <w:start w:val="1"/>
+      <w:numFmt w:val="bullet"/>
+      <w:pStyle w:val="ListBullet"/>
+      <w:lvlText w:val=""/>
+      <w:lvlJc w:val="left"/>
+      <w:pPr>
+        <w:tabs>
+          <w:tab w:val="num" w:pos="360"/>
+        </w:tabs>
+        <w:ind w:left="360" w:hanging="360"/>
+      </w:pPr>
+      <w:rPr>
+        <w:rFonts w:ascii="Symbol" w:hAnsi="Symbol" w:hint="default"/>
+      </w:rPr>
+    </w:lvl>
+  </w:abstractNum>
+  <w:abstractNum w:abstractNumId="1" w15:restartNumberingAfterBreak="0">
     <w:nsid w:val="01681210"/>
     <w:multiLevelType w:val="hybridMultilevel"/>
     <w:tmpl w:val="44FCD4B2"/>
@@ -3284,7 +4839,7 @@
       </w:rPr>
     </w:lvl>
   </w:abstractNum>
-  <w:abstractNum w:abstractNumId="1" w15:restartNumberingAfterBreak="0">
+  <w:abstractNum w:abstractNumId="2" w15:restartNumberingAfterBreak="0">
     <w:nsid w:val="0406796E"/>
     <w:multiLevelType w:val="hybridMultilevel"/>
     <w:tmpl w:val="A894B222"/>
@@ -3397,7 +4952,7 @@
       </w:rPr>
     </w:lvl>
   </w:abstractNum>
-  <w:abstractNum w:abstractNumId="2" w15:restartNumberingAfterBreak="0">
+  <w:abstractNum w:abstractNumId="3" w15:restartNumberingAfterBreak="0">
     <w:nsid w:val="075878CE"/>
     <w:multiLevelType w:val="hybridMultilevel"/>
     <w:tmpl w:val="9E2809B8"/>
@@ -3510,7 +5065,7 @@
       </w:rPr>
     </w:lvl>
   </w:abstractNum>
-  <w:abstractNum w:abstractNumId="3" w15:restartNumberingAfterBreak="0">
+  <w:abstractNum w:abstractNumId="4" w15:restartNumberingAfterBreak="0">
     <w:nsid w:val="09F35721"/>
     <w:multiLevelType w:val="hybridMultilevel"/>
     <w:tmpl w:val="AFFE1C02"/>
@@ -3623,7 +5178,7 @@
       </w:rPr>
     </w:lvl>
   </w:abstractNum>
-  <w:abstractNum w:abstractNumId="4" w15:restartNumberingAfterBreak="0">
+  <w:abstractNum w:abstractNumId="5" w15:restartNumberingAfterBreak="0">
     <w:nsid w:val="0D313519"/>
     <w:multiLevelType w:val="hybridMultilevel"/>
     <w:tmpl w:val="7A0CA3A2"/>
@@ -3736,7 +5291,7 @@
       </w:rPr>
     </w:lvl>
   </w:abstractNum>
-  <w:abstractNum w:abstractNumId="5" w15:restartNumberingAfterBreak="0">
+  <w:abstractNum w:abstractNumId="6" w15:restartNumberingAfterBreak="0">
     <w:nsid w:val="0DEC3A7A"/>
     <w:multiLevelType w:val="hybridMultilevel"/>
     <w:tmpl w:val="453C8712"/>
@@ -3849,7 +5404,7 @@
       </w:rPr>
     </w:lvl>
   </w:abstractNum>
-  <w:abstractNum w:abstractNumId="6" w15:restartNumberingAfterBreak="0">
+  <w:abstractNum w:abstractNumId="7" w15:restartNumberingAfterBreak="0">
     <w:nsid w:val="11FE6AD1"/>
     <w:multiLevelType w:val="hybridMultilevel"/>
     <w:tmpl w:val="22986730"/>
@@ -3962,7 +5517,7 @@
       </w:rPr>
     </w:lvl>
   </w:abstractNum>
-  <w:abstractNum w:abstractNumId="7" w15:restartNumberingAfterBreak="0">
+  <w:abstractNum w:abstractNumId="8" w15:restartNumberingAfterBreak="0">
     <w:nsid w:val="14485211"/>
     <w:multiLevelType w:val="hybridMultilevel"/>
     <w:tmpl w:val="209C6AD4"/>
@@ -4075,7 +5630,7 @@
       </w:rPr>
     </w:lvl>
   </w:abstractNum>
-  <w:abstractNum w:abstractNumId="8" w15:restartNumberingAfterBreak="0">
+  <w:abstractNum w:abstractNumId="9" w15:restartNumberingAfterBreak="0">
     <w:nsid w:val="1E5611A6"/>
     <w:multiLevelType w:val="hybridMultilevel"/>
     <w:tmpl w:val="8C6A5D2E"/>
@@ -4188,7 +5743,7 @@
       </w:rPr>
     </w:lvl>
   </w:abstractNum>
-  <w:abstractNum w:abstractNumId="9" w15:restartNumberingAfterBreak="0">
+  <w:abstractNum w:abstractNumId="10" w15:restartNumberingAfterBreak="0">
     <w:nsid w:val="1E8F1611"/>
     <w:multiLevelType w:val="hybridMultilevel"/>
     <w:tmpl w:val="61BA8550"/>
@@ -4301,7 +5856,7 @@
       </w:rPr>
     </w:lvl>
   </w:abstractNum>
-  <w:abstractNum w:abstractNumId="10" w15:restartNumberingAfterBreak="0">
+  <w:abstractNum w:abstractNumId="11" w15:restartNumberingAfterBreak="0">
     <w:nsid w:val="1FA65ED9"/>
     <w:multiLevelType w:val="hybridMultilevel"/>
     <w:tmpl w:val="EC807F2A"/>
@@ -4414,7 +5969,7 @@
       </w:rPr>
     </w:lvl>
   </w:abstractNum>
-  <w:abstractNum w:abstractNumId="11" w15:restartNumberingAfterBreak="0">
+  <w:abstractNum w:abstractNumId="12" w15:restartNumberingAfterBreak="0">
     <w:nsid w:val="219214CF"/>
     <w:multiLevelType w:val="hybridMultilevel"/>
     <w:tmpl w:val="02D4EFA4"/>
@@ -4527,7 +6082,7 @@
       </w:rPr>
     </w:lvl>
   </w:abstractNum>
-  <w:abstractNum w:abstractNumId="12" w15:restartNumberingAfterBreak="0">
+  <w:abstractNum w:abstractNumId="13" w15:restartNumberingAfterBreak="0">
     <w:nsid w:val="293B7EBF"/>
     <w:multiLevelType w:val="hybridMultilevel"/>
     <w:tmpl w:val="ACA8199C"/>
@@ -4640,7 +6195,7 @@
       </w:rPr>
     </w:lvl>
   </w:abstractNum>
-  <w:abstractNum w:abstractNumId="13" w15:restartNumberingAfterBreak="0">
+  <w:abstractNum w:abstractNumId="14" w15:restartNumberingAfterBreak="0">
     <w:nsid w:val="2AB87E94"/>
     <w:multiLevelType w:val="hybridMultilevel"/>
     <w:tmpl w:val="6C1C00CC"/>
@@ -4753,7 +6308,7 @@
       </w:rPr>
     </w:lvl>
   </w:abstractNum>
-  <w:abstractNum w:abstractNumId="14" w15:restartNumberingAfterBreak="0">
+  <w:abstractNum w:abstractNumId="15" w15:restartNumberingAfterBreak="0">
     <w:nsid w:val="2ADE4E69"/>
     <w:multiLevelType w:val="hybridMultilevel"/>
     <w:tmpl w:val="BA4C88C2"/>
@@ -4866,7 +6421,7 @@
       </w:rPr>
     </w:lvl>
   </w:abstractNum>
-  <w:abstractNum w:abstractNumId="15" w15:restartNumberingAfterBreak="0">
+  <w:abstractNum w:abstractNumId="16" w15:restartNumberingAfterBreak="0">
     <w:nsid w:val="30902F99"/>
     <w:multiLevelType w:val="hybridMultilevel"/>
     <w:tmpl w:val="17986DCE"/>
@@ -4979,7 +6534,7 @@
       </w:rPr>
     </w:lvl>
   </w:abstractNum>
-  <w:abstractNum w:abstractNumId="16" w15:restartNumberingAfterBreak="0">
+  <w:abstractNum w:abstractNumId="17" w15:restartNumberingAfterBreak="0">
     <w:nsid w:val="37102665"/>
     <w:multiLevelType w:val="hybridMultilevel"/>
     <w:tmpl w:val="499446C2"/>
@@ -5092,7 +6647,7 @@
       </w:rPr>
     </w:lvl>
   </w:abstractNum>
-  <w:abstractNum w:abstractNumId="17" w15:restartNumberingAfterBreak="0">
+  <w:abstractNum w:abstractNumId="18" w15:restartNumberingAfterBreak="0">
     <w:nsid w:val="39CF0476"/>
     <w:multiLevelType w:val="hybridMultilevel"/>
     <w:tmpl w:val="BF827AD4"/>
@@ -5205,7 +6760,7 @@
       </w:rPr>
     </w:lvl>
   </w:abstractNum>
-  <w:abstractNum w:abstractNumId="18" w15:restartNumberingAfterBreak="0">
+  <w:abstractNum w:abstractNumId="19" w15:restartNumberingAfterBreak="0">
     <w:nsid w:val="40511A09"/>
     <w:multiLevelType w:val="hybridMultilevel"/>
     <w:tmpl w:val="2040870E"/>
@@ -5318,7 +6873,7 @@
       </w:rPr>
     </w:lvl>
   </w:abstractNum>
-  <w:abstractNum w:abstractNumId="19" w15:restartNumberingAfterBreak="0">
+  <w:abstractNum w:abstractNumId="20" w15:restartNumberingAfterBreak="0">
     <w:nsid w:val="425E4A17"/>
     <w:multiLevelType w:val="hybridMultilevel"/>
     <w:tmpl w:val="54EEBD88"/>
@@ -5431,7 +6986,7 @@
       </w:rPr>
     </w:lvl>
   </w:abstractNum>
-  <w:abstractNum w:abstractNumId="20" w15:restartNumberingAfterBreak="0">
+  <w:abstractNum w:abstractNumId="21" w15:restartNumberingAfterBreak="0">
     <w:nsid w:val="4B151B55"/>
     <w:multiLevelType w:val="hybridMultilevel"/>
     <w:tmpl w:val="A36285A6"/>
@@ -5544,7 +7099,7 @@
       </w:rPr>
     </w:lvl>
   </w:abstractNum>
-  <w:abstractNum w:abstractNumId="21" w15:restartNumberingAfterBreak="0">
+  <w:abstractNum w:abstractNumId="22" w15:restartNumberingAfterBreak="0">
     <w:nsid w:val="503712F9"/>
     <w:multiLevelType w:val="hybridMultilevel"/>
     <w:tmpl w:val="F66E7730"/>
@@ -5657,7 +7212,7 @@
       </w:rPr>
     </w:lvl>
   </w:abstractNum>
-  <w:abstractNum w:abstractNumId="22" w15:restartNumberingAfterBreak="0">
+  <w:abstractNum w:abstractNumId="23" w15:restartNumberingAfterBreak="0">
     <w:nsid w:val="53DF56DE"/>
     <w:multiLevelType w:val="hybridMultilevel"/>
     <w:tmpl w:val="9AFC3744"/>
@@ -5770,7 +7325,7 @@
       </w:rPr>
     </w:lvl>
   </w:abstractNum>
-  <w:abstractNum w:abstractNumId="23" w15:restartNumberingAfterBreak="0">
+  <w:abstractNum w:abstractNumId="24" w15:restartNumberingAfterBreak="0">
     <w:nsid w:val="57063C7F"/>
     <w:multiLevelType w:val="hybridMultilevel"/>
     <w:tmpl w:val="7BF26EDC"/>
@@ -5883,7 +7438,7 @@
       </w:rPr>
     </w:lvl>
   </w:abstractNum>
-  <w:abstractNum w:abstractNumId="24" w15:restartNumberingAfterBreak="0">
+  <w:abstractNum w:abstractNumId="25" w15:restartNumberingAfterBreak="0">
     <w:nsid w:val="604457DC"/>
     <w:multiLevelType w:val="hybridMultilevel"/>
     <w:tmpl w:val="971EC534"/>
@@ -5996,7 +7551,7 @@
       </w:rPr>
     </w:lvl>
   </w:abstractNum>
-  <w:abstractNum w:abstractNumId="25" w15:restartNumberingAfterBreak="0">
+  <w:abstractNum w:abstractNumId="26" w15:restartNumberingAfterBreak="0">
     <w:nsid w:val="68D175FF"/>
     <w:multiLevelType w:val="hybridMultilevel"/>
     <w:tmpl w:val="2D80FF76"/>
@@ -6109,7 +7664,7 @@
       </w:rPr>
     </w:lvl>
   </w:abstractNum>
-  <w:abstractNum w:abstractNumId="26" w15:restartNumberingAfterBreak="0">
+  <w:abstractNum w:abstractNumId="27" w15:restartNumberingAfterBreak="0">
     <w:nsid w:val="6C024C25"/>
     <w:multiLevelType w:val="hybridMultilevel"/>
     <w:tmpl w:val="D8D86F9C"/>
@@ -6222,7 +7777,7 @@
       </w:rPr>
     </w:lvl>
   </w:abstractNum>
-  <w:abstractNum w:abstractNumId="27" w15:restartNumberingAfterBreak="0">
+  <w:abstractNum w:abstractNumId="28" w15:restartNumberingAfterBreak="0">
     <w:nsid w:val="71AB76D5"/>
     <w:multiLevelType w:val="hybridMultilevel"/>
     <w:tmpl w:val="51A6D1CC"/>
@@ -6336,88 +7891,91 @@
     </w:lvl>
   </w:abstractNum>
   <w:num w:numId="1">
+    <w:abstractNumId w:val="24"/>
+  </w:num>
+  <w:num w:numId="2">
+    <w:abstractNumId w:val="13"/>
+  </w:num>
+  <w:num w:numId="3">
+    <w:abstractNumId w:val="11"/>
+  </w:num>
+  <w:num w:numId="4">
+    <w:abstractNumId w:val="16"/>
+  </w:num>
+  <w:num w:numId="5">
+    <w:abstractNumId w:val="15"/>
+  </w:num>
+  <w:num w:numId="6">
+    <w:abstractNumId w:val="8"/>
+  </w:num>
+  <w:num w:numId="7">
+    <w:abstractNumId w:val="7"/>
+  </w:num>
+  <w:num w:numId="8">
+    <w:abstractNumId w:val="17"/>
+  </w:num>
+  <w:num w:numId="9">
     <w:abstractNumId w:val="23"/>
   </w:num>
-  <w:num w:numId="2">
+  <w:num w:numId="10">
+    <w:abstractNumId w:val="20"/>
+  </w:num>
+  <w:num w:numId="11">
+    <w:abstractNumId w:val="26"/>
+  </w:num>
+  <w:num w:numId="12">
+    <w:abstractNumId w:val="3"/>
+  </w:num>
+  <w:num w:numId="13">
+    <w:abstractNumId w:val="28"/>
+  </w:num>
+  <w:num w:numId="14">
+    <w:abstractNumId w:val="21"/>
+  </w:num>
+  <w:num w:numId="15">
+    <w:abstractNumId w:val="27"/>
+  </w:num>
+  <w:num w:numId="16">
+    <w:abstractNumId w:val="14"/>
+  </w:num>
+  <w:num w:numId="17">
+    <w:abstractNumId w:val="25"/>
+  </w:num>
+  <w:num w:numId="18">
+    <w:abstractNumId w:val="18"/>
+  </w:num>
+  <w:num w:numId="19">
+    <w:abstractNumId w:val="22"/>
+  </w:num>
+  <w:num w:numId="20">
+    <w:abstractNumId w:val="19"/>
+  </w:num>
+  <w:num w:numId="21">
+    <w:abstractNumId w:val="1"/>
+  </w:num>
+  <w:num w:numId="22">
+    <w:abstractNumId w:val="10"/>
+  </w:num>
+  <w:num w:numId="23">
+    <w:abstractNumId w:val="2"/>
+  </w:num>
+  <w:num w:numId="24">
+    <w:abstractNumId w:val="4"/>
+  </w:num>
+  <w:num w:numId="25">
     <w:abstractNumId w:val="12"/>
   </w:num>
-  <w:num w:numId="3">
-    <w:abstractNumId w:val="10"/>
+  <w:num w:numId="26">
+    <w:abstractNumId w:val="9"/>
   </w:num>
-  <w:num w:numId="4">
-    <w:abstractNumId w:val="15"/>
-  </w:num>
-  <w:num w:numId="5">
-    <w:abstractNumId w:val="14"/>
-  </w:num>
-  <w:num w:numId="6">
-    <w:abstractNumId w:val="7"/>
-  </w:num>
-  <w:num w:numId="7">
+  <w:num w:numId="27">
     <w:abstractNumId w:val="6"/>
   </w:num>
-  <w:num w:numId="8">
-    <w:abstractNumId w:val="16"/>
-  </w:num>
-  <w:num w:numId="9">
-    <w:abstractNumId w:val="22"/>
-  </w:num>
-  <w:num w:numId="10">
-    <w:abstractNumId w:val="19"/>
-  </w:num>
-  <w:num w:numId="11">
-    <w:abstractNumId w:val="25"/>
-  </w:num>
-  <w:num w:numId="12">
-    <w:abstractNumId w:val="2"/>
-  </w:num>
-  <w:num w:numId="13">
-    <w:abstractNumId w:val="27"/>
-  </w:num>
-  <w:num w:numId="14">
-    <w:abstractNumId w:val="20"/>
-  </w:num>
-  <w:num w:numId="15">
-    <w:abstractNumId w:val="26"/>
-  </w:num>
-  <w:num w:numId="16">
-    <w:abstractNumId w:val="13"/>
-  </w:num>
-  <w:num w:numId="17">
-    <w:abstractNumId w:val="24"/>
-  </w:num>
-  <w:num w:numId="18">
-    <w:abstractNumId w:val="17"/>
-  </w:num>
-  <w:num w:numId="19">
-    <w:abstractNumId w:val="21"/>
-  </w:num>
-  <w:num w:numId="20">
-    <w:abstractNumId w:val="18"/>
-  </w:num>
-  <w:num w:numId="21">
-    <w:abstractNumId w:val="0"/>
-  </w:num>
-  <w:num w:numId="22">
-    <w:abstractNumId w:val="9"/>
-  </w:num>
-  <w:num w:numId="23">
-    <w:abstractNumId w:val="1"/>
-  </w:num>
-  <w:num w:numId="24">
-    <w:abstractNumId w:val="3"/>
-  </w:num>
-  <w:num w:numId="25">
-    <w:abstractNumId w:val="11"/>
-  </w:num>
-  <w:num w:numId="26">
-    <w:abstractNumId w:val="8"/>
-  </w:num>
-  <w:num w:numId="27">
+  <w:num w:numId="28">
     <w:abstractNumId w:val="5"/>
   </w:num>
-  <w:num w:numId="28">
-    <w:abstractNumId w:val="4"/>
+  <w:num w:numId="29">
+    <w:abstractNumId w:val="0"/>
   </w:num>
 </w:numbering>
 </file>
@@ -6881,6 +8439,19 @@
       <w:shd w:val="clear" w:color="auto" w:fill="E6E6E6"/>
     </w:rPr>
   </w:style>
+  <w:style w:type="paragraph" w:styleId="ListBullet">
+    <w:name w:val="List Bullet"/>
+    <w:basedOn w:val="Normal"/>
+    <w:uiPriority w:val="99"/>
+    <w:unhideWhenUsed/>
+    <w:rsid w:val="00971DE2"/>
+    <w:pPr>
+      <w:numPr>
+        <w:numId w:val="29"/>
+      </w:numPr>
+      <w:contextualSpacing/>
+    </w:pPr>
+  </w:style>
 </w:styles>
 </file>
 

</xml_diff>